<commit_message>
final commit on Assignment 2
</commit_message>
<xml_diff>
--- a/IaaC/Assignments/Assignment2/Broken Legacy Code.docx
+++ b/IaaC/Assignments/Assignment2/Broken Legacy Code.docx
@@ -79,14 +79,12 @@
         </w:rPr>
         <w:t xml:space="preserve">To Be Completed </w:t>
       </w:r>
-      <w:proofErr w:type="gramStart"/>
-      <w:r>
-        <w:rPr>
-          <w:sz w:val="20"/>
-        </w:rPr>
-        <w:t>By</w:t>
-      </w:r>
-      <w:proofErr w:type="gramEnd"/>
+      <w:r>
+        <w:rPr>
+          <w:sz w:val="20"/>
+        </w:rPr>
+        <w:t>by</w:t>
+      </w:r>
       <w:r>
         <w:rPr>
           <w:sz w:val="20"/>
@@ -146,7 +144,7 @@
           <w:sz w:val="20"/>
           <w:u w:val="single"/>
         </w:rPr>
-        <w:t xml:space="preserve">          Mrs. Ruth Lennon                                                      </w:t>
+        <w:t xml:space="preserve">          Ms. Ruth Lennon                                                      </w:t>
       </w:r>
       <w:r>
         <w:rPr>
@@ -1128,6 +1126,98 @@
       <w:r>
         <w:t>.</w:t>
       </w:r>
+      <w:r>
+        <w:t xml:space="preserve"> Below diagram shows the phases and the approximate time taken for each phase.</w:t>
+      </w:r>
+    </w:p>
+    <w:p/>
+    <w:p>
+      <w:pPr>
+        <w:keepNext/>
+      </w:pPr>
+      <w:r>
+        <w:rPr>
+          <w:noProof/>
+        </w:rPr>
+        <w:drawing>
+          <wp:inline distT="0" distB="0" distL="0" distR="0" wp14:anchorId="70507F56" wp14:editId="7B4CAD51">
+            <wp:extent cx="5722620" cy="1440180"/>
+            <wp:effectExtent l="0" t="0" r="0" b="7620"/>
+            <wp:docPr id="6" name="Picture 6"/>
+            <wp:cNvGraphicFramePr>
+              <a:graphicFrameLocks xmlns:a="http://schemas.openxmlformats.org/drawingml/2006/main" noChangeAspect="1"/>
+            </wp:cNvGraphicFramePr>
+            <a:graphic xmlns:a="http://schemas.openxmlformats.org/drawingml/2006/main">
+              <a:graphicData uri="http://schemas.openxmlformats.org/drawingml/2006/picture">
+                <pic:pic xmlns:pic="http://schemas.openxmlformats.org/drawingml/2006/picture">
+                  <pic:nvPicPr>
+                    <pic:cNvPr id="0" name="Picture 2"/>
+                    <pic:cNvPicPr>
+                      <a:picLocks noChangeAspect="1" noChangeArrowheads="1"/>
+                    </pic:cNvPicPr>
+                  </pic:nvPicPr>
+                  <pic:blipFill>
+                    <a:blip r:embed="rId6" cstate="print">
+                      <a:extLst>
+                        <a:ext uri="{28A0092B-C50C-407E-A947-70E740481C1C}">
+                          <a14:useLocalDpi xmlns:a14="http://schemas.microsoft.com/office/drawing/2010/main" val="0"/>
+                        </a:ext>
+                      </a:extLst>
+                    </a:blip>
+                    <a:srcRect/>
+                    <a:stretch>
+                      <a:fillRect/>
+                    </a:stretch>
+                  </pic:blipFill>
+                  <pic:spPr bwMode="auto">
+                    <a:xfrm>
+                      <a:off x="0" y="0"/>
+                      <a:ext cx="5722620" cy="1440180"/>
+                    </a:xfrm>
+                    <a:prstGeom prst="rect">
+                      <a:avLst/>
+                    </a:prstGeom>
+                    <a:noFill/>
+                    <a:ln>
+                      <a:noFill/>
+                    </a:ln>
+                  </pic:spPr>
+                </pic:pic>
+              </a:graphicData>
+            </a:graphic>
+          </wp:inline>
+        </w:drawing>
+      </w:r>
+    </w:p>
+    <w:p>
+      <w:pPr>
+        <w:pStyle w:val="Caption"/>
+        <w:jc w:val="center"/>
+      </w:pPr>
+      <w:r>
+        <w:t xml:space="preserve">Figure </w:t>
+      </w:r>
+      <w:r>
+        <w:fldChar w:fldCharType="begin"/>
+      </w:r>
+      <w:r>
+        <w:instrText xml:space="preserve"> SEQ Figure \* ARABIC </w:instrText>
+      </w:r>
+      <w:r>
+        <w:fldChar w:fldCharType="separate"/>
+      </w:r>
+      <w:r>
+        <w:rPr>
+          <w:noProof/>
+        </w:rPr>
+        <w:t>1</w:t>
+      </w:r>
+      <w:r>
+        <w:fldChar w:fldCharType="end"/>
+      </w:r>
+      <w:r>
+        <w:t>. Phases in new DevOps process</w:t>
+      </w:r>
     </w:p>
     <w:p>
       <w:pPr>
@@ -1168,6 +1258,7 @@
         <w:ind w:left="360"/>
       </w:pPr>
       <w:r>
+        <w:lastRenderedPageBreak/>
         <w:t xml:space="preserve">An ideal candidate project to prove our implementation strategy works should be one that does not take ages to rewrite but at the same time critical for the day to day running of the company. A product that is customer facing, enabling to place online orders or enabling online payment for the services are </w:t>
       </w:r>
       <w:r>
@@ -1184,6 +1275,9 @@
       </w:r>
       <w:r>
         <w:t xml:space="preserve"> In the given scenario we will have to rely on Ren who has been there with the organisation for a long time and familiar with the people there. He should be able to identify the stakeholders and potential projects as candidates.</w:t>
+      </w:r>
+      <w:r>
+        <w:t xml:space="preserve"> An approximate time estimated will be two to four days here.</w:t>
       </w:r>
     </w:p>
     <w:p>
@@ -1193,17 +1287,13 @@
           <w:ilvl w:val="0"/>
           <w:numId w:val="3"/>
         </w:numPr>
+      </w:pPr>
+      <w:r>
         <w:rPr>
           <w:b/>
           <w:bCs/>
         </w:rPr>
-      </w:pPr>
-      <w:r>
-        <w:rPr>
-          <w:b/>
-          <w:bCs/>
-        </w:rPr>
-        <w:t>Modernise selected project</w:t>
+        <w:t>Identify new Technology stack</w:t>
       </w:r>
     </w:p>
     <w:p>
@@ -1211,68 +1301,10 @@
         <w:ind w:left="360"/>
       </w:pPr>
       <w:r>
-        <w:t xml:space="preserve">Once the project is selected, we need to identify the right technology stack to convert it into. For instance, a project with code written in VB which is considered to be legacy. This could be </w:t>
-      </w:r>
-      <w:r>
-        <w:lastRenderedPageBreak/>
-        <w:t>rewritten in a modern framework like .Net. Setting up of environment too is a consideration that cannot be ignored. A web application would ideally be deployed as a service in a resource in one of the cloud platforms. The App</w:t>
-      </w:r>
-      <w:r>
-        <w:t xml:space="preserve"> </w:t>
-      </w:r>
-      <w:r>
-        <w:t xml:space="preserve">Service resource in </w:t>
-      </w:r>
-      <w:r>
-        <w:t xml:space="preserve">Microsoft </w:t>
-      </w:r>
-      <w:r>
-        <w:t>Azure</w:t>
-      </w:r>
-      <w:r>
-        <w:t>, is an example,</w:t>
-      </w:r>
-      <w:r>
-        <w:t xml:space="preserve"> </w:t>
-      </w:r>
-      <w:r>
-        <w:t>which not only supports easy deployment of a web application but also has the features like scaling</w:t>
-      </w:r>
-      <w:r>
-        <w:t xml:space="preserve"> in/out</w:t>
-      </w:r>
-      <w:r>
-        <w:t xml:space="preserve"> built in. Alternative cloud p</w:t>
-      </w:r>
-      <w:r>
-        <w:t xml:space="preserve">latforms like AWS and GCP </w:t>
-      </w:r>
-      <w:r>
-        <w:t xml:space="preserve">also </w:t>
-      </w:r>
-      <w:r>
-        <w:t>supports various types of application</w:t>
-      </w:r>
-      <w:r>
-        <w:t>. The</w:t>
-      </w:r>
-      <w:r>
-        <w:t>y</w:t>
-      </w:r>
-      <w:r>
-        <w:t xml:space="preserve"> also</w:t>
-      </w:r>
-      <w:r>
-        <w:t xml:space="preserve"> </w:t>
-      </w:r>
-      <w:r>
-        <w:t>give</w:t>
-      </w:r>
-      <w:r>
-        <w:t xml:space="preserve"> us the ability to connect to a DevOps pipeline to automate the process of releases to a great extent. </w:t>
-      </w:r>
-      <w:r>
-        <w:t>This phase is mostly involved by the Dev team including architects and product owners.</w:t>
+        <w:t>Once the project is selected, we need to identify the right technology stack to convert it into. For instance, a project with code written in VB which is considered to be legacy. This could be rewritten in a modern framework like .Net. Setting up of environment too is a consideration that cannot be ignored. A web application would ideally be deployed as a service in a resource in one of the cloud platforms. The App Service resource in Microsoft Azure, is an example, which not only supports easy deployment of a web application but also has the features like scaling in/out built in. Alternative cloud platforms like AWS and GCP also supports various types of application. They also give us the ability to connect to a DevOps pipeline to automate the process of releases to a great extent. This phase is mostly involved by the Dev team including architects and product owners.</w:t>
+      </w:r>
+      <w:r>
+        <w:t xml:space="preserve"> Another two to four days may be taken further to decide the technology stack</w:t>
       </w:r>
     </w:p>
     <w:p>
@@ -1292,14 +1324,7 @@
           <w:b/>
           <w:bCs/>
         </w:rPr>
-        <w:t xml:space="preserve">Implement DevOps </w:t>
-      </w:r>
-      <w:r>
-        <w:rPr>
-          <w:b/>
-          <w:bCs/>
-        </w:rPr>
-        <w:t>pipeline</w:t>
+        <w:t>Modernise selected project</w:t>
       </w:r>
     </w:p>
     <w:p>
@@ -1307,52 +1332,13 @@
         <w:ind w:left="360"/>
       </w:pPr>
       <w:r>
-        <w:t>Having a pipeline that will automatically build</w:t>
-      </w:r>
-      <w:r>
-        <w:t xml:space="preserve">, generate the artifacts and deploy to the hosting environment greatly reduces time for release activities. There are lot of frameworks that we could choose from for setting up CI/CD pipelines. From Jenkins which is free of cost and simple to setup to Azure DevOps suite which goes beyond the scope of CI/CD to the various </w:t>
-      </w:r>
-      <w:r>
-        <w:t>phases</w:t>
-      </w:r>
-      <w:r>
-        <w:t xml:space="preserve"> of project management. All of these modern systems </w:t>
-      </w:r>
-      <w:r>
-        <w:t>have</w:t>
-      </w:r>
-      <w:r>
-        <w:t xml:space="preserve"> their own toolsets to work with </w:t>
-      </w:r>
-      <w:r>
-        <w:t xml:space="preserve">different technology stacks. We need to pick one based on the organisation’s profile. </w:t>
-      </w:r>
-      <w:r>
-        <w:t>For instance, a</w:t>
-      </w:r>
-      <w:r>
-        <w:t xml:space="preserve"> company with Office 365 or MSDN subscription does not have to spend much for their Azure DevOps suite. Moreover, most of these system does not cost much or are even free to use the basic feature</w:t>
-      </w:r>
-      <w:r>
-        <w:t>s</w:t>
-      </w:r>
-      <w:r>
-        <w:t xml:space="preserve"> which is sufficient </w:t>
-      </w:r>
-      <w:r>
-        <w:t>during</w:t>
-      </w:r>
-      <w:r>
-        <w:t xml:space="preserve"> the </w:t>
-      </w:r>
-      <w:r>
-        <w:t>initial</w:t>
-      </w:r>
-      <w:r>
-        <w:t xml:space="preserve"> stages.</w:t>
-      </w:r>
-      <w:r>
-        <w:t xml:space="preserve"> At the end of this phase an application should be ready to be deployed into an environment chosen. This phase mainly involved by the DevOps engineers and to a limit, developers.</w:t>
+        <w:t>Here is where the rewriting of the legacy application will happen. Depending on the technology some of the lines may be exactly copied over</w:t>
+      </w:r>
+      <w:r>
+        <w:t>. But a rewrite will never be smooth as there could be functions that are obsolete and newer concepts to apply which may not have existed in the past. Parallelism, asynchronous method calls are two examples of features that modern programming languages have which did not exist previously.</w:t>
+      </w:r>
+      <w:r>
+        <w:t xml:space="preserve"> This phase also determines how the CI/CD pipelines are configured which is the next phase. The pipelines could be started to script once the first commit has been made to the source control. Hence, certain activities go in parallel between these two phases.</w:t>
       </w:r>
     </w:p>
     <w:p>
@@ -1372,7 +1358,21 @@
           <w:b/>
           <w:bCs/>
         </w:rPr>
-        <w:t>User Acceptance</w:t>
+        <w:t xml:space="preserve">Implement DevOps </w:t>
+      </w:r>
+      <w:r>
+        <w:rPr>
+          <w:b/>
+          <w:bCs/>
+        </w:rPr>
+        <w:t>pipeline</w:t>
+      </w:r>
+      <w:r>
+        <w:rPr>
+          <w:b/>
+          <w:bCs/>
+        </w:rPr>
+        <w:t xml:space="preserve"> </w:t>
       </w:r>
     </w:p>
     <w:p>
@@ -1380,28 +1380,55 @@
         <w:ind w:left="360"/>
       </w:pPr>
       <w:r>
-        <w:t xml:space="preserve">A demonstration of the product in the UAT environment may be carried out here. It might even involve a certain degree of testing by the stakeholders themselves to gain their confidence for a possible flag off to production release. </w:t>
-      </w:r>
-      <w:r>
-        <w:t xml:space="preserve">This phase might require us to repeat the process </w:t>
-      </w:r>
-      <w:r>
-        <w:t>of coding</w:t>
-      </w:r>
-      <w:r>
-        <w:t xml:space="preserve"> and running the pipelines </w:t>
-      </w:r>
-      <w:r>
-        <w:t>again until the stakeholders are happy about the sanity of the project. Several iterations may have to be conducted after an attempt to convince the stakeholders. New business cases may be discovered during a demonstration and may have to be worked up on and the code be r</w:t>
-      </w:r>
-      <w:r>
-        <w:t>u</w:t>
-      </w:r>
-      <w:r>
-        <w:t>n through the pipelines again</w:t>
-      </w:r>
-      <w:r>
-        <w:t xml:space="preserve"> until we receive an acceptance. There is also a chance that newly found use cases are deferred for a future release. </w:t>
+        <w:t>Having a pipeline that will automatically build</w:t>
+      </w:r>
+      <w:r>
+        <w:t xml:space="preserve">, generate the artifacts and deploy to the hosting environment greatly reduces time for release activities. There are lot of frameworks that we could choose from for setting up CI/CD pipelines. From Jenkins which is free of cost and simple to setup to Azure DevOps suite which goes beyond the scope of CI/CD to the various </w:t>
+      </w:r>
+      <w:r>
+        <w:t>phases</w:t>
+      </w:r>
+      <w:r>
+        <w:t xml:space="preserve"> of project management. All of these modern systems </w:t>
+      </w:r>
+      <w:r>
+        <w:t>have</w:t>
+      </w:r>
+      <w:r>
+        <w:t xml:space="preserve"> their own toolsets to work with </w:t>
+      </w:r>
+      <w:r>
+        <w:t xml:space="preserve">different technology stacks. We need to pick one based on the organisation’s profile. </w:t>
+      </w:r>
+      <w:r>
+        <w:t>For instance, a</w:t>
+      </w:r>
+      <w:r>
+        <w:t xml:space="preserve"> company with Office 365 or MSDN subscription does not have to spend much for their Azure DevOps suite. Moreover, most of these system does not cost much or are even free to use the basic feature</w:t>
+      </w:r>
+      <w:r>
+        <w:t>s</w:t>
+      </w:r>
+      <w:r>
+        <w:t xml:space="preserve"> which is sufficient </w:t>
+      </w:r>
+      <w:r>
+        <w:t>during</w:t>
+      </w:r>
+      <w:r>
+        <w:t xml:space="preserve"> the </w:t>
+      </w:r>
+      <w:r>
+        <w:t>initial</w:t>
+      </w:r>
+      <w:r>
+        <w:t xml:space="preserve"> stages.</w:t>
+      </w:r>
+      <w:r>
+        <w:t xml:space="preserve"> At the end of this phase an application should be ready to be deployed into an environment chosen. This phase mainly involved by the DevOps engineers and to a limit, developers.</w:t>
+      </w:r>
+      <w:r>
+        <w:t xml:space="preserve"> Both the modernising and the scripting of DevOps pipelines would together take up to 4 weeks.</w:t>
       </w:r>
     </w:p>
     <w:p>
@@ -1421,13 +1448,69 @@
           <w:b/>
           <w:bCs/>
         </w:rPr>
-        <w:t>Release</w:t>
-      </w:r>
-      <w:r>
+        <w:t>User Acceptance</w:t>
+      </w:r>
+    </w:p>
+    <w:p>
+      <w:pPr>
+        <w:ind w:left="360"/>
+      </w:pPr>
+      <w:r>
+        <w:lastRenderedPageBreak/>
+        <w:t xml:space="preserve">A demonstration of the product in the UAT environment may be carried out here. It might even involve a certain degree of testing by the stakeholders themselves to gain their confidence for a possible flag off to production release. </w:t>
+      </w:r>
+      <w:r>
+        <w:t xml:space="preserve">This phase might require us to repeat the process </w:t>
+      </w:r>
+      <w:r>
+        <w:t>of coding</w:t>
+      </w:r>
+      <w:r>
+        <w:t xml:space="preserve"> and running the pipelines </w:t>
+      </w:r>
+      <w:r>
+        <w:t>again until the stakeholders are happy about the sanity of the project. Several iterations may have to be conducted after an attempt to convince the stakeholders. New business cases may be discovered during a demonstration and may have to be worked up on and the code be r</w:t>
+      </w:r>
+      <w:r>
+        <w:t>u</w:t>
+      </w:r>
+      <w:r>
+        <w:t>n through the pipelines again</w:t>
+      </w:r>
+      <w:r>
+        <w:t xml:space="preserve"> until we receive an acceptance. There is also a chance that newly found use cases are deferred for a future release. </w:t>
+      </w:r>
+      <w:r>
+        <w:t xml:space="preserve">This phase should not take more than a week to </w:t>
+      </w:r>
+      <w:r>
+        <w:t>obtain the acceptance to go LIVE.</w:t>
+      </w:r>
+    </w:p>
+    <w:p>
+      <w:pPr>
+        <w:pStyle w:val="ListParagraph"/>
+        <w:numPr>
+          <w:ilvl w:val="0"/>
+          <w:numId w:val="3"/>
+        </w:numPr>
         <w:rPr>
           <w:b/>
           <w:bCs/>
         </w:rPr>
+      </w:pPr>
+      <w:r>
+        <w:rPr>
+          <w:b/>
+          <w:bCs/>
+        </w:rPr>
+        <w:t>Release</w:t>
+      </w:r>
+      <w:r>
+        <w:rPr>
+          <w:b/>
+          <w:bCs/>
+        </w:rPr>
         <w:t xml:space="preserve"> to production</w:t>
       </w:r>
     </w:p>
@@ -1438,11 +1521,9 @@
       <w:r>
         <w:t xml:space="preserve">Having a release to production means </w:t>
       </w:r>
-      <w:proofErr w:type="spellStart"/>
-      <w:r>
-        <w:t>its</w:t>
-      </w:r>
-      <w:proofErr w:type="spellEnd"/>
+      <w:r>
+        <w:t>it’s</w:t>
+      </w:r>
       <w:r>
         <w:t xml:space="preserve"> ready for use by end customers. </w:t>
       </w:r>
@@ -1461,9 +1542,97 @@
       <w:r>
         <w:t xml:space="preserve"> or more milestones in the products lifecycle.</w:t>
       </w:r>
-    </w:p>
-    <w:p>
-      <w:pPr>
+      <w:r>
+        <w:t xml:space="preserve"> Time taken for phase depends on the number of steps required to perform for production release. The maximum expected for medium sized project is </w:t>
+      </w:r>
+      <w:r>
+        <w:t>no longer</w:t>
+      </w:r>
+      <w:r>
+        <w:t xml:space="preserve"> than four days.</w:t>
+      </w:r>
+    </w:p>
+    <w:p>
+      <w:r>
+        <w:t>The iterative behaviour of fixing or enhancing the product after feedback from stakeholders during User Acceptance phase is ignored here for brevity. F</w:t>
+      </w:r>
+      <w:r>
+        <w:t xml:space="preserve">urther break down of activities is </w:t>
+      </w:r>
+      <w:r>
+        <w:t>shown</w:t>
+      </w:r>
+      <w:r>
+        <w:t xml:space="preserve"> in a swim lane flowchart in Figure 2</w:t>
+      </w:r>
+      <w:r>
+        <w:t>.</w:t>
+      </w:r>
+    </w:p>
+    <w:p/>
+    <w:p>
+      <w:pPr>
+        <w:keepNext/>
+      </w:pPr>
+      <w:r>
+        <w:rPr>
+          <w:noProof/>
+        </w:rPr>
+        <w:lastRenderedPageBreak/>
+        <w:drawing>
+          <wp:inline distT="0" distB="0" distL="0" distR="0" wp14:anchorId="47495532" wp14:editId="63562A9D">
+            <wp:extent cx="5730240" cy="6164580"/>
+            <wp:effectExtent l="0" t="0" r="3810" b="7620"/>
+            <wp:docPr id="5" name="Picture 5"/>
+            <wp:cNvGraphicFramePr>
+              <a:graphicFrameLocks xmlns:a="http://schemas.openxmlformats.org/drawingml/2006/main" noChangeAspect="1"/>
+            </wp:cNvGraphicFramePr>
+            <a:graphic xmlns:a="http://schemas.openxmlformats.org/drawingml/2006/main">
+              <a:graphicData uri="http://schemas.openxmlformats.org/drawingml/2006/picture">
+                <pic:pic xmlns:pic="http://schemas.openxmlformats.org/drawingml/2006/picture">
+                  <pic:nvPicPr>
+                    <pic:cNvPr id="0" name="Picture 3"/>
+                    <pic:cNvPicPr>
+                      <a:picLocks noChangeAspect="1" noChangeArrowheads="1"/>
+                    </pic:cNvPicPr>
+                  </pic:nvPicPr>
+                  <pic:blipFill>
+                    <a:blip r:embed="rId7">
+                      <a:extLst>
+                        <a:ext uri="{28A0092B-C50C-407E-A947-70E740481C1C}">
+                          <a14:useLocalDpi xmlns:a14="http://schemas.microsoft.com/office/drawing/2010/main" val="0"/>
+                        </a:ext>
+                      </a:extLst>
+                    </a:blip>
+                    <a:srcRect/>
+                    <a:stretch>
+                      <a:fillRect/>
+                    </a:stretch>
+                  </pic:blipFill>
+                  <pic:spPr bwMode="auto">
+                    <a:xfrm>
+                      <a:off x="0" y="0"/>
+                      <a:ext cx="5730240" cy="6164580"/>
+                    </a:xfrm>
+                    <a:prstGeom prst="rect">
+                      <a:avLst/>
+                    </a:prstGeom>
+                    <a:noFill/>
+                    <a:ln>
+                      <a:noFill/>
+                    </a:ln>
+                  </pic:spPr>
+                </pic:pic>
+              </a:graphicData>
+            </a:graphic>
+          </wp:inline>
+        </w:drawing>
+      </w:r>
+    </w:p>
+    <w:p>
+      <w:pPr>
+        <w:pStyle w:val="Caption"/>
+        <w:jc w:val="center"/>
         <w:sectPr>
           <w:pgSz w:w="11906" w:h="16838"/>
           <w:pgMar w:top="1440" w:right="1440" w:bottom="1440" w:left="1440" w:header="708" w:footer="708" w:gutter="0"/>
@@ -1472,16 +1641,31 @@
         </w:sectPr>
       </w:pPr>
       <w:r>
-        <w:t>Figure 1 shows a summarised view of these stages in the DevOps implementation strategy</w:t>
-      </w:r>
-      <w:r>
-        <w:t>. The iterative behaviour of fixing or enhancing the product after feedback from stakeholders during User Acceptance phase is ignored here for brevity. F</w:t>
-      </w:r>
-      <w:r>
-        <w:t>urther break down of activities is done in a swim lane flowchart in Figure 2</w:t>
-      </w:r>
-      <w:r>
-        <w:t>.</w:t>
+        <w:t xml:space="preserve">Figure </w:t>
+      </w:r>
+      <w:r>
+        <w:fldChar w:fldCharType="begin"/>
+      </w:r>
+      <w:r>
+        <w:instrText xml:space="preserve"> SEQ Figure \* ARABIC </w:instrText>
+      </w:r>
+      <w:r>
+        <w:fldChar w:fldCharType="separate"/>
+      </w:r>
+      <w:r>
+        <w:rPr>
+          <w:noProof/>
+        </w:rPr>
+        <w:t>2</w:t>
+      </w:r>
+      <w:r>
+        <w:fldChar w:fldCharType="end"/>
+      </w:r>
+      <w:r>
+        <w:t xml:space="preserve">. </w:t>
+      </w:r>
+      <w:r>
+        <w:t>Detailed view of DevOps framework adoption</w:t>
       </w:r>
     </w:p>
     <w:p>
@@ -1584,7 +1768,13 @@
         <w:t xml:space="preserve"> Such an upgrade would also solve the problem in finding the right resource to work with the projects.</w:t>
       </w:r>
       <w:r>
-        <w:t xml:space="preserve"> Moreover, existing staff could easily be trained to make the switch to new technology since materials for newer technology stack are easier to find. From Shinty Software, Jalan who is a junior developer can easily be trained to adopt to newer stack with the right platform </w:t>
+        <w:t xml:space="preserve"> Jalan</w:t>
+      </w:r>
+      <w:r>
+        <w:t>,</w:t>
+      </w:r>
+      <w:r>
+        <w:t xml:space="preserve"> who is a junior developer can easily be trained to adopt to newer stack with the right platform </w:t>
       </w:r>
       <w:r>
         <w:t>to enable easier learning. Platforms such as Udemy and Pluralsight</w:t>
@@ -1685,7 +1875,13 @@
         <w:t xml:space="preserve"> Figure </w:t>
       </w:r>
       <w:r>
-        <w:t>3 shows a sequence diagram of an existing code illustrating the calls between the functions.</w:t>
+        <w:t>4</w:t>
+      </w:r>
+      <w:r>
+        <w:t>.</w:t>
+      </w:r>
+      <w:r>
+        <w:t xml:space="preserve"> shows a sequence diagram of an existing code illustrating the calls between the functions.</w:t>
       </w:r>
     </w:p>
     <w:p>
@@ -1813,23 +2009,26 @@
         <w:rPr>
           <w:u w:val="single"/>
         </w:rPr>
+        <w:t>Introduce modern programming concepts</w:t>
+      </w:r>
+      <w:r>
+        <w:t xml:space="preserve">: </w:t>
+      </w:r>
+      <w:r>
+        <w:t xml:space="preserve">All modern programming languages supports concepts like parallelism, </w:t>
+      </w:r>
+      <w:r>
+        <w:t>scalability, asynchronous calls, lazy loading</w:t>
+      </w:r>
+      <w:r>
+        <w:t>. These are</w:t>
+      </w:r>
+      <w:r>
+        <w:t xml:space="preserve"> all features </w:t>
+      </w:r>
+      <w:r>
         <w:lastRenderedPageBreak/>
-        <w:t>Introduce modern programming concepts</w:t>
-      </w:r>
-      <w:r>
-        <w:t xml:space="preserve">: </w:t>
-      </w:r>
-      <w:r>
-        <w:t xml:space="preserve">All modern programming languages supports concepts like parallelism, </w:t>
-      </w:r>
-      <w:r>
-        <w:t>scalability, asynchronous calls, lazy loading</w:t>
-      </w:r>
-      <w:r>
-        <w:t>. These are</w:t>
-      </w:r>
-      <w:r>
-        <w:t xml:space="preserve"> all features of modern software that make optimal utilisation of the latest hardware capabilities such as multi-core computing and virtualisation.</w:t>
+        <w:t>of modern software that make optimal utilisation of the latest hardware capabilities such as multi-core computing and virtualisation.</w:t>
       </w:r>
       <w:r>
         <w:t xml:space="preserve"> Although, the technology that we may choose supports these features, we might have to ensure these features are made use of wherever possible while writing code.</w:t>
@@ -1862,27 +2061,18 @@
         <w:t>All modern technologies either come with or can be associated with tools and packages that will make working with them easier. These include tools or libraries for unit testing, API endpoint testing, test code quality and vulnerabilities. Most of these can easily be integrated into IDEs like Visual Studio</w:t>
       </w:r>
       <w:r>
-        <w:t xml:space="preserve">, Eclipse which allows to ensure criteria are met or sanity is tested as we write code. Certain examples are </w:t>
-      </w:r>
-      <w:proofErr w:type="spellStart"/>
-      <w:r>
-        <w:t>xUnit</w:t>
-      </w:r>
-      <w:proofErr w:type="spellEnd"/>
-      <w:r>
-        <w:t>, Swagger, Postman</w:t>
-      </w:r>
-      <w:r>
-        <w:t xml:space="preserve"> and </w:t>
-      </w:r>
-      <w:r>
-        <w:t>SonarQ</w:t>
-      </w:r>
-      <w:r>
-        <w:t>ube</w:t>
-      </w:r>
-      <w:r>
-        <w:t>.</w:t>
+        <w:t xml:space="preserve">, Eclipse which allows to ensure criteria are met or sanity is tested as we write code. </w:t>
+      </w:r>
+      <w:r>
+        <w:t xml:space="preserve">For </w:t>
+      </w:r>
+      <w:proofErr w:type="gramStart"/>
+      <w:r>
+        <w:t>now</w:t>
+      </w:r>
+      <w:proofErr w:type="gramEnd"/>
+      <w:r>
+        <w:t xml:space="preserve"> the approach taken will be minimal and many of these are assumed to be considered in future.</w:t>
       </w:r>
     </w:p>
     <w:p>
@@ -1919,7 +2109,135 @@
       </w:r>
     </w:p>
     <w:p>
-      <w:pPr>
+      <w:r>
+        <w:t>We may not get everything right in our first attempt. Besides bugs, there could be further scope for improvement, refactoring of code for better design patterns.</w:t>
+      </w:r>
+      <w:r>
+        <w:t xml:space="preserve"> There also could be the notion of new features as enhancements which could be easily achievable using the new technology and bring immense benefits to the clients.</w:t>
+      </w:r>
+      <w:r>
+        <w:t xml:space="preserve"> These may not be identified in our initial analysis phases</w:t>
+      </w:r>
+      <w:r>
+        <w:t xml:space="preserve"> but rather be identified as iterate over the phases</w:t>
+      </w:r>
+      <w:r>
+        <w:t xml:space="preserve">. </w:t>
+      </w:r>
+      <w:r>
+        <w:t xml:space="preserve">The spotted improvements may not be immediately addressed but be kept in the backlogs for improvement to be addressed in the future cycles depending on the prioritisation. </w:t>
+      </w:r>
+    </w:p>
+    <w:p>
+      <w:r>
+        <w:t>Below diagram shows the estimated timeline of the entire process.</w:t>
+      </w:r>
+      <w:r>
+        <w:t xml:space="preserve"> The entire process </w:t>
+      </w:r>
+      <w:r>
+        <w:t xml:space="preserve">should not exceed more than 5 weeks. </w:t>
+      </w:r>
+    </w:p>
+    <w:p/>
+    <w:p>
+      <w:pPr>
+        <w:keepNext/>
+        <w:jc w:val="center"/>
+      </w:pPr>
+      <w:r>
+        <w:rPr>
+          <w:noProof/>
+        </w:rPr>
+        <w:drawing>
+          <wp:inline distT="0" distB="0" distL="0" distR="0" wp14:anchorId="375BCAE8" wp14:editId="2CF8B31A">
+            <wp:extent cx="2011680" cy="2961715"/>
+            <wp:effectExtent l="0" t="0" r="7620" b="0"/>
+            <wp:docPr id="9" name="Picture 9"/>
+            <wp:cNvGraphicFramePr>
+              <a:graphicFrameLocks xmlns:a="http://schemas.openxmlformats.org/drawingml/2006/main" noChangeAspect="1"/>
+            </wp:cNvGraphicFramePr>
+            <a:graphic xmlns:a="http://schemas.openxmlformats.org/drawingml/2006/main">
+              <a:graphicData uri="http://schemas.openxmlformats.org/drawingml/2006/picture">
+                <pic:pic xmlns:pic="http://schemas.openxmlformats.org/drawingml/2006/picture">
+                  <pic:nvPicPr>
+                    <pic:cNvPr id="0" name="Picture 5"/>
+                    <pic:cNvPicPr>
+                      <a:picLocks noChangeAspect="1" noChangeArrowheads="1"/>
+                    </pic:cNvPicPr>
+                  </pic:nvPicPr>
+                  <pic:blipFill>
+                    <a:blip r:embed="rId8">
+                      <a:extLst>
+                        <a:ext uri="{28A0092B-C50C-407E-A947-70E740481C1C}">
+                          <a14:useLocalDpi xmlns:a14="http://schemas.microsoft.com/office/drawing/2010/main" val="0"/>
+                        </a:ext>
+                      </a:extLst>
+                    </a:blip>
+                    <a:srcRect/>
+                    <a:stretch>
+                      <a:fillRect/>
+                    </a:stretch>
+                  </pic:blipFill>
+                  <pic:spPr bwMode="auto">
+                    <a:xfrm>
+                      <a:off x="0" y="0"/>
+                      <a:ext cx="2047481" cy="3014423"/>
+                    </a:xfrm>
+                    <a:prstGeom prst="rect">
+                      <a:avLst/>
+                    </a:prstGeom>
+                    <a:noFill/>
+                    <a:ln>
+                      <a:noFill/>
+                    </a:ln>
+                  </pic:spPr>
+                </pic:pic>
+              </a:graphicData>
+            </a:graphic>
+          </wp:inline>
+        </w:drawing>
+      </w:r>
+    </w:p>
+    <w:p>
+      <w:pPr>
+        <w:pStyle w:val="Caption"/>
+        <w:jc w:val="center"/>
+      </w:pPr>
+      <w:r>
+        <w:t xml:space="preserve">Figure </w:t>
+      </w:r>
+      <w:r>
+        <w:fldChar w:fldCharType="begin"/>
+      </w:r>
+      <w:r>
+        <w:instrText xml:space="preserve"> SEQ Figure \* ARABIC </w:instrText>
+      </w:r>
+      <w:r>
+        <w:fldChar w:fldCharType="separate"/>
+      </w:r>
+      <w:r>
+        <w:rPr>
+          <w:noProof/>
+        </w:rPr>
+        <w:t>3</w:t>
+      </w:r>
+      <w:r>
+        <w:fldChar w:fldCharType="end"/>
+      </w:r>
+      <w:r>
+        <w:t>. Timeline for modernisation</w:t>
+      </w:r>
+    </w:p>
+    <w:p>
+      <w:pPr>
+        <w:rPr>
+          <w:i/>
+          <w:iCs/>
+          <w:color w:val="44546A" w:themeColor="text2"/>
+          <w:sz w:val="18"/>
+          <w:szCs w:val="18"/>
+        </w:rPr>
         <w:sectPr>
           <w:pgSz w:w="11906" w:h="16838"/>
           <w:pgMar w:top="1440" w:right="1440" w:bottom="1440" w:left="1440" w:header="708" w:footer="708" w:gutter="0"/>
@@ -1927,24 +2245,6 @@
           <w:docGrid w:linePitch="360"/>
         </w:sectPr>
       </w:pPr>
-      <w:r>
-        <w:t>We may not get everything right in our first attempt. Besides bugs, there could be further scope for improvement, refactoring of code for better design patterns.</w:t>
-      </w:r>
-      <w:r>
-        <w:t xml:space="preserve"> There also could be the notion of new features as enhancements which could be easily achievable using the new technology and bring immense benefits to the clients.</w:t>
-      </w:r>
-      <w:r>
-        <w:t xml:space="preserve"> These may not be identified in our initial analysis phases</w:t>
-      </w:r>
-      <w:r>
-        <w:t xml:space="preserve"> but rather be identified as iterate over the phases</w:t>
-      </w:r>
-      <w:r>
-        <w:t xml:space="preserve">. </w:t>
-      </w:r>
-      <w:r>
-        <w:t xml:space="preserve">The spotted improvements may not be immediately addressed but be kept in the backlogs for improvement to be addressed in the future cycles depending on the prioritisation. </w:t>
-      </w:r>
     </w:p>
     <w:p>
       <w:pPr>
@@ -2080,7 +2380,13 @@
     </w:p>
     <w:p>
       <w:r>
-        <w:t xml:space="preserve">More time may be spent here than the actual rewrite itself. An audit of the code is performed to understand what is being performed. Comments written are examined and cmdlets used are looked up in the API documentation written by the author (Microsoft) to confirm our understanding. Each function is examined in detail to understand its responsibility and how they are called and connected to each other by looking at their calls. A sequence diagram drawn is shown in Figure 3 that shows the sequence of calls between functions. A description of each function is </w:t>
+        <w:t xml:space="preserve">More time may be spent here than the actual rewrite itself. An audit of the code is performed to understand what is being performed. Comments written are examined and cmdlets used are looked up in the API documentation written by the author (Microsoft) to confirm our understanding. Each function is examined in detail to understand its responsibility and how they are called and connected to each other by looking at their calls. A sequence diagram drawn is shown in Figure </w:t>
+      </w:r>
+      <w:r>
+        <w:t>4</w:t>
+      </w:r>
+      <w:r>
+        <w:t xml:space="preserve"> that shows the sequence of calls between functions. A description of each function is </w:t>
       </w:r>
       <w:r>
         <w:t>written in Table 1.</w:t>
@@ -2093,6 +2399,1168 @@
       </w:r>
       <w:r>
         <w:t xml:space="preserve"> </w:t>
+      </w:r>
+    </w:p>
+    <w:tbl>
+      <w:tblPr>
+        <w:tblW w:w="10240" w:type="dxa"/>
+        <w:tblLook w:val="04A0" w:firstRow="1" w:lastRow="0" w:firstColumn="1" w:lastColumn="0" w:noHBand="0" w:noVBand="1"/>
+      </w:tblPr>
+      <w:tblGrid>
+        <w:gridCol w:w="2040"/>
+        <w:gridCol w:w="6820"/>
+        <w:gridCol w:w="1380"/>
+      </w:tblGrid>
+      <w:tr>
+        <w:trPr>
+          <w:trHeight w:val="288"/>
+        </w:trPr>
+        <w:tc>
+          <w:tcPr>
+            <w:tcW w:w="2040" w:type="dxa"/>
+            <w:tcBorders>
+              <w:top w:val="single" w:sz="4" w:space="0" w:color="4472C4"/>
+              <w:left w:val="single" w:sz="4" w:space="0" w:color="4472C4"/>
+              <w:bottom w:val="nil"/>
+              <w:right w:val="nil"/>
+            </w:tcBorders>
+            <w:shd w:val="clear" w:color="4472C4" w:fill="4472C4"/>
+            <w:noWrap/>
+            <w:vAlign w:val="bottom"/>
+            <w:hideMark/>
+          </w:tcPr>
+          <w:p>
+            <w:pPr>
+              <w:spacing w:after="0" w:line="240" w:lineRule="auto"/>
+              <w:rPr>
+                <w:rFonts w:ascii="Calibri" w:eastAsia="Times New Roman" w:hAnsi="Calibri" w:cs="Calibri"/>
+                <w:b/>
+                <w:bCs/>
+                <w:color w:val="FFFFFF"/>
+                <w:lang w:eastAsia="en-GB"/>
+              </w:rPr>
+            </w:pPr>
+            <w:r>
+              <w:rPr>
+                <w:rFonts w:ascii="Calibri" w:eastAsia="Times New Roman" w:hAnsi="Calibri" w:cs="Calibri"/>
+                <w:b/>
+                <w:bCs/>
+                <w:color w:val="FFFFFF"/>
+                <w:lang w:eastAsia="en-GB"/>
+              </w:rPr>
+              <w:t>Function</w:t>
+            </w:r>
+          </w:p>
+        </w:tc>
+        <w:tc>
+          <w:tcPr>
+            <w:tcW w:w="6820" w:type="dxa"/>
+            <w:tcBorders>
+              <w:top w:val="single" w:sz="4" w:space="0" w:color="4472C4"/>
+              <w:left w:val="nil"/>
+              <w:bottom w:val="nil"/>
+              <w:right w:val="nil"/>
+            </w:tcBorders>
+            <w:shd w:val="clear" w:color="4472C4" w:fill="4472C4"/>
+            <w:vAlign w:val="bottom"/>
+            <w:hideMark/>
+          </w:tcPr>
+          <w:p>
+            <w:pPr>
+              <w:spacing w:after="0" w:line="240" w:lineRule="auto"/>
+              <w:rPr>
+                <w:rFonts w:ascii="Calibri" w:eastAsia="Times New Roman" w:hAnsi="Calibri" w:cs="Calibri"/>
+                <w:b/>
+                <w:bCs/>
+                <w:color w:val="FFFFFF"/>
+                <w:lang w:eastAsia="en-GB"/>
+              </w:rPr>
+            </w:pPr>
+            <w:r>
+              <w:rPr>
+                <w:rFonts w:ascii="Calibri" w:eastAsia="Times New Roman" w:hAnsi="Calibri" w:cs="Calibri"/>
+                <w:b/>
+                <w:bCs/>
+                <w:color w:val="FFFFFF"/>
+                <w:lang w:eastAsia="en-GB"/>
+              </w:rPr>
+              <w:t>Description</w:t>
+            </w:r>
+          </w:p>
+        </w:tc>
+        <w:tc>
+          <w:tcPr>
+            <w:tcW w:w="1380" w:type="dxa"/>
+            <w:tcBorders>
+              <w:top w:val="single" w:sz="4" w:space="0" w:color="4472C4"/>
+              <w:left w:val="nil"/>
+              <w:bottom w:val="nil"/>
+              <w:right w:val="single" w:sz="4" w:space="0" w:color="4472C4"/>
+            </w:tcBorders>
+            <w:shd w:val="clear" w:color="4472C4" w:fill="4472C4"/>
+            <w:noWrap/>
+            <w:vAlign w:val="bottom"/>
+            <w:hideMark/>
+          </w:tcPr>
+          <w:p>
+            <w:pPr>
+              <w:spacing w:after="0" w:line="240" w:lineRule="auto"/>
+              <w:rPr>
+                <w:rFonts w:ascii="Calibri" w:eastAsia="Times New Roman" w:hAnsi="Calibri" w:cs="Calibri"/>
+                <w:b/>
+                <w:bCs/>
+                <w:color w:val="FFFFFF"/>
+                <w:sz w:val="18"/>
+                <w:szCs w:val="18"/>
+                <w:lang w:eastAsia="en-GB"/>
+              </w:rPr>
+            </w:pPr>
+            <w:r>
+              <w:rPr>
+                <w:rFonts w:ascii="Calibri" w:eastAsia="Times New Roman" w:hAnsi="Calibri" w:cs="Calibri"/>
+                <w:b/>
+                <w:bCs/>
+                <w:color w:val="FFFFFF"/>
+                <w:sz w:val="18"/>
+                <w:szCs w:val="18"/>
+                <w:lang w:eastAsia="en-GB"/>
+              </w:rPr>
+              <w:t>Caller</w:t>
+            </w:r>
+          </w:p>
+        </w:tc>
+      </w:tr>
+      <w:tr>
+        <w:trPr>
+          <w:trHeight w:val="705"/>
+        </w:trPr>
+        <w:tc>
+          <w:tcPr>
+            <w:tcW w:w="2040" w:type="dxa"/>
+            <w:tcBorders>
+              <w:top w:val="single" w:sz="4" w:space="0" w:color="4472C4"/>
+              <w:left w:val="single" w:sz="4" w:space="0" w:color="4472C4"/>
+              <w:bottom w:val="nil"/>
+              <w:right w:val="nil"/>
+            </w:tcBorders>
+            <w:shd w:val="clear" w:color="auto" w:fill="auto"/>
+            <w:noWrap/>
+            <w:vAlign w:val="bottom"/>
+            <w:hideMark/>
+          </w:tcPr>
+          <w:p>
+            <w:pPr>
+              <w:spacing w:after="0" w:line="240" w:lineRule="auto"/>
+              <w:rPr>
+                <w:rFonts w:ascii="Calibri" w:eastAsia="Times New Roman" w:hAnsi="Calibri" w:cs="Calibri"/>
+                <w:color w:val="000000"/>
+                <w:sz w:val="18"/>
+                <w:szCs w:val="18"/>
+                <w:lang w:eastAsia="en-GB"/>
+              </w:rPr>
+            </w:pPr>
+            <w:r>
+              <w:rPr>
+                <w:rFonts w:ascii="Calibri" w:eastAsia="Times New Roman" w:hAnsi="Calibri" w:cs="Calibri"/>
+                <w:color w:val="000000"/>
+                <w:sz w:val="18"/>
+                <w:szCs w:val="18"/>
+                <w:lang w:eastAsia="en-GB"/>
+              </w:rPr>
+              <w:t>Main</w:t>
+            </w:r>
+          </w:p>
+        </w:tc>
+        <w:tc>
+          <w:tcPr>
+            <w:tcW w:w="6820" w:type="dxa"/>
+            <w:tcBorders>
+              <w:top w:val="single" w:sz="4" w:space="0" w:color="4472C4"/>
+              <w:left w:val="nil"/>
+              <w:bottom w:val="nil"/>
+              <w:right w:val="nil"/>
+            </w:tcBorders>
+            <w:shd w:val="clear" w:color="auto" w:fill="auto"/>
+            <w:vAlign w:val="bottom"/>
+            <w:hideMark/>
+          </w:tcPr>
+          <w:p>
+            <w:pPr>
+              <w:spacing w:after="0" w:line="240" w:lineRule="auto"/>
+              <w:rPr>
+                <w:rFonts w:ascii="Calibri" w:eastAsia="Times New Roman" w:hAnsi="Calibri" w:cs="Calibri"/>
+                <w:color w:val="000000"/>
+                <w:sz w:val="18"/>
+                <w:szCs w:val="18"/>
+                <w:lang w:eastAsia="en-GB"/>
+              </w:rPr>
+            </w:pPr>
+            <w:r>
+              <w:rPr>
+                <w:rFonts w:ascii="Calibri" w:eastAsia="Times New Roman" w:hAnsi="Calibri" w:cs="Calibri"/>
+                <w:color w:val="000000"/>
+                <w:sz w:val="18"/>
+                <w:szCs w:val="18"/>
+                <w:lang w:eastAsia="en-GB"/>
+              </w:rPr>
+              <w:t xml:space="preserve">This is the main or </w:t>
+            </w:r>
+            <w:proofErr w:type="spellStart"/>
+            <w:r>
+              <w:rPr>
+                <w:rFonts w:ascii="Calibri" w:eastAsia="Times New Roman" w:hAnsi="Calibri" w:cs="Calibri"/>
+                <w:color w:val="000000"/>
+                <w:sz w:val="18"/>
+                <w:szCs w:val="18"/>
+                <w:lang w:eastAsia="en-GB"/>
+              </w:rPr>
+              <w:t>startup</w:t>
+            </w:r>
+            <w:proofErr w:type="spellEnd"/>
+            <w:r>
+              <w:rPr>
+                <w:rFonts w:ascii="Calibri" w:eastAsia="Times New Roman" w:hAnsi="Calibri" w:cs="Calibri"/>
+                <w:color w:val="000000"/>
+                <w:sz w:val="18"/>
+                <w:szCs w:val="18"/>
+                <w:lang w:eastAsia="en-GB"/>
+              </w:rPr>
+              <w:t xml:space="preserve"> block where the run begins. Reads file Settings.ini which should be having a list of hostnames or IP addresses of servers we want to test regularly. It calls function Network-Tests passing the list/array of server names as parameter</w:t>
+            </w:r>
+          </w:p>
+        </w:tc>
+        <w:tc>
+          <w:tcPr>
+            <w:tcW w:w="1380" w:type="dxa"/>
+            <w:tcBorders>
+              <w:top w:val="single" w:sz="4" w:space="0" w:color="4472C4"/>
+              <w:left w:val="nil"/>
+              <w:bottom w:val="nil"/>
+              <w:right w:val="single" w:sz="4" w:space="0" w:color="4472C4"/>
+            </w:tcBorders>
+            <w:shd w:val="clear" w:color="auto" w:fill="auto"/>
+            <w:noWrap/>
+            <w:vAlign w:val="bottom"/>
+            <w:hideMark/>
+          </w:tcPr>
+          <w:p>
+            <w:pPr>
+              <w:spacing w:after="0" w:line="240" w:lineRule="auto"/>
+              <w:rPr>
+                <w:rFonts w:ascii="Calibri" w:eastAsia="Times New Roman" w:hAnsi="Calibri" w:cs="Calibri"/>
+                <w:color w:val="000000"/>
+                <w:sz w:val="18"/>
+                <w:szCs w:val="18"/>
+                <w:lang w:eastAsia="en-GB"/>
+              </w:rPr>
+            </w:pPr>
+          </w:p>
+        </w:tc>
+      </w:tr>
+      <w:tr>
+        <w:trPr>
+          <w:trHeight w:val="958"/>
+        </w:trPr>
+        <w:tc>
+          <w:tcPr>
+            <w:tcW w:w="2040" w:type="dxa"/>
+            <w:tcBorders>
+              <w:top w:val="single" w:sz="4" w:space="0" w:color="4472C4"/>
+              <w:left w:val="single" w:sz="4" w:space="0" w:color="4472C4"/>
+              <w:bottom w:val="nil"/>
+              <w:right w:val="nil"/>
+            </w:tcBorders>
+            <w:shd w:val="clear" w:color="auto" w:fill="auto"/>
+            <w:noWrap/>
+            <w:vAlign w:val="bottom"/>
+            <w:hideMark/>
+          </w:tcPr>
+          <w:p>
+            <w:pPr>
+              <w:spacing w:after="0" w:line="240" w:lineRule="auto"/>
+              <w:rPr>
+                <w:rFonts w:ascii="Calibri" w:eastAsia="Times New Roman" w:hAnsi="Calibri" w:cs="Calibri"/>
+                <w:color w:val="000000"/>
+                <w:sz w:val="18"/>
+                <w:szCs w:val="18"/>
+                <w:lang w:eastAsia="en-GB"/>
+              </w:rPr>
+            </w:pPr>
+            <w:r>
+              <w:rPr>
+                <w:rFonts w:ascii="Calibri" w:eastAsia="Times New Roman" w:hAnsi="Calibri" w:cs="Calibri"/>
+                <w:color w:val="000000"/>
+                <w:sz w:val="18"/>
+                <w:szCs w:val="18"/>
+                <w:lang w:eastAsia="en-GB"/>
+              </w:rPr>
+              <w:t>Network-Tests</w:t>
+            </w:r>
+          </w:p>
+        </w:tc>
+        <w:tc>
+          <w:tcPr>
+            <w:tcW w:w="6820" w:type="dxa"/>
+            <w:tcBorders>
+              <w:top w:val="single" w:sz="4" w:space="0" w:color="4472C4"/>
+              <w:left w:val="nil"/>
+              <w:bottom w:val="nil"/>
+              <w:right w:val="nil"/>
+            </w:tcBorders>
+            <w:shd w:val="clear" w:color="auto" w:fill="auto"/>
+            <w:vAlign w:val="bottom"/>
+            <w:hideMark/>
+          </w:tcPr>
+          <w:p>
+            <w:pPr>
+              <w:spacing w:after="0" w:line="240" w:lineRule="auto"/>
+              <w:rPr>
+                <w:rFonts w:ascii="Calibri" w:eastAsia="Times New Roman" w:hAnsi="Calibri" w:cs="Calibri"/>
+                <w:color w:val="000000"/>
+                <w:sz w:val="18"/>
+                <w:szCs w:val="18"/>
+                <w:lang w:eastAsia="en-GB"/>
+              </w:rPr>
+            </w:pPr>
+            <w:r>
+              <w:rPr>
+                <w:rFonts w:ascii="Calibri" w:eastAsia="Times New Roman" w:hAnsi="Calibri" w:cs="Calibri"/>
+                <w:color w:val="000000"/>
+                <w:sz w:val="18"/>
+                <w:szCs w:val="18"/>
+                <w:lang w:eastAsia="en-GB"/>
+              </w:rPr>
+              <w:t xml:space="preserve">Iterates over each server name/IP and calls other functions and maintains an array at the granularity of server name/IP to update with the status of each function call against the list items. Also prints the consolidated result received from called functions in a table format at the end. Figure </w:t>
+            </w:r>
+            <w:r>
+              <w:rPr>
+                <w:rFonts w:ascii="Calibri" w:eastAsia="Times New Roman" w:hAnsi="Calibri" w:cs="Calibri"/>
+                <w:color w:val="000000"/>
+                <w:sz w:val="18"/>
+                <w:szCs w:val="18"/>
+                <w:lang w:eastAsia="en-GB"/>
+              </w:rPr>
+              <w:t>5</w:t>
+            </w:r>
+            <w:r>
+              <w:rPr>
+                <w:rFonts w:ascii="Calibri" w:eastAsia="Times New Roman" w:hAnsi="Calibri" w:cs="Calibri"/>
+                <w:color w:val="000000"/>
+                <w:sz w:val="18"/>
+                <w:szCs w:val="18"/>
+                <w:lang w:eastAsia="en-GB"/>
+              </w:rPr>
+              <w:t>. shows tabular formatted output.</w:t>
+            </w:r>
+          </w:p>
+        </w:tc>
+        <w:tc>
+          <w:tcPr>
+            <w:tcW w:w="1380" w:type="dxa"/>
+            <w:tcBorders>
+              <w:top w:val="single" w:sz="4" w:space="0" w:color="4472C4"/>
+              <w:left w:val="nil"/>
+              <w:bottom w:val="nil"/>
+              <w:right w:val="single" w:sz="4" w:space="0" w:color="4472C4"/>
+            </w:tcBorders>
+            <w:shd w:val="clear" w:color="auto" w:fill="auto"/>
+            <w:noWrap/>
+            <w:vAlign w:val="bottom"/>
+            <w:hideMark/>
+          </w:tcPr>
+          <w:p>
+            <w:pPr>
+              <w:spacing w:after="0" w:line="240" w:lineRule="auto"/>
+              <w:rPr>
+                <w:rFonts w:ascii="Calibri" w:eastAsia="Times New Roman" w:hAnsi="Calibri" w:cs="Calibri"/>
+                <w:color w:val="000000"/>
+                <w:sz w:val="18"/>
+                <w:szCs w:val="18"/>
+                <w:lang w:eastAsia="en-GB"/>
+              </w:rPr>
+            </w:pPr>
+            <w:r>
+              <w:rPr>
+                <w:rFonts w:ascii="Calibri" w:eastAsia="Times New Roman" w:hAnsi="Calibri" w:cs="Calibri"/>
+                <w:color w:val="000000"/>
+                <w:sz w:val="18"/>
+                <w:szCs w:val="18"/>
+                <w:lang w:eastAsia="en-GB"/>
+              </w:rPr>
+              <w:t>Main</w:t>
+            </w:r>
+          </w:p>
+        </w:tc>
+      </w:tr>
+      <w:tr>
+        <w:trPr>
+          <w:trHeight w:val="576"/>
+        </w:trPr>
+        <w:tc>
+          <w:tcPr>
+            <w:tcW w:w="2040" w:type="dxa"/>
+            <w:tcBorders>
+              <w:top w:val="single" w:sz="4" w:space="0" w:color="4472C4"/>
+              <w:left w:val="single" w:sz="4" w:space="0" w:color="4472C4"/>
+              <w:bottom w:val="nil"/>
+              <w:right w:val="nil"/>
+            </w:tcBorders>
+            <w:shd w:val="clear" w:color="auto" w:fill="auto"/>
+            <w:noWrap/>
+            <w:vAlign w:val="bottom"/>
+            <w:hideMark/>
+          </w:tcPr>
+          <w:p>
+            <w:pPr>
+              <w:spacing w:after="0" w:line="240" w:lineRule="auto"/>
+              <w:rPr>
+                <w:rFonts w:ascii="Calibri" w:eastAsia="Times New Roman" w:hAnsi="Calibri" w:cs="Calibri"/>
+                <w:color w:val="000000"/>
+                <w:sz w:val="18"/>
+                <w:szCs w:val="18"/>
+                <w:lang w:eastAsia="en-GB"/>
+              </w:rPr>
+            </w:pPr>
+            <w:r>
+              <w:rPr>
+                <w:rFonts w:ascii="Calibri" w:eastAsia="Times New Roman" w:hAnsi="Calibri" w:cs="Calibri"/>
+                <w:color w:val="000000"/>
+                <w:sz w:val="18"/>
+                <w:szCs w:val="18"/>
+                <w:lang w:eastAsia="en-GB"/>
+              </w:rPr>
+              <w:t>Test-Connection</w:t>
+            </w:r>
+          </w:p>
+        </w:tc>
+        <w:tc>
+          <w:tcPr>
+            <w:tcW w:w="6820" w:type="dxa"/>
+            <w:tcBorders>
+              <w:top w:val="single" w:sz="4" w:space="0" w:color="4472C4"/>
+              <w:left w:val="nil"/>
+              <w:bottom w:val="nil"/>
+              <w:right w:val="nil"/>
+            </w:tcBorders>
+            <w:shd w:val="clear" w:color="auto" w:fill="auto"/>
+            <w:vAlign w:val="bottom"/>
+            <w:hideMark/>
+          </w:tcPr>
+          <w:p>
+            <w:pPr>
+              <w:spacing w:after="0" w:line="240" w:lineRule="auto"/>
+              <w:rPr>
+                <w:rFonts w:ascii="Calibri" w:eastAsia="Times New Roman" w:hAnsi="Calibri" w:cs="Calibri"/>
+                <w:color w:val="000000"/>
+                <w:sz w:val="18"/>
+                <w:szCs w:val="18"/>
+                <w:lang w:eastAsia="en-GB"/>
+              </w:rPr>
+            </w:pPr>
+            <w:r>
+              <w:rPr>
+                <w:rFonts w:ascii="Calibri" w:eastAsia="Times New Roman" w:hAnsi="Calibri" w:cs="Calibri"/>
+                <w:color w:val="000000"/>
+                <w:sz w:val="18"/>
+                <w:szCs w:val="18"/>
+                <w:lang w:eastAsia="en-GB"/>
+              </w:rPr>
+              <w:t xml:space="preserve">This is a built-in PowerShell cmdlet that is called by Network-Tests to check whether a server is reachable or not. </w:t>
+            </w:r>
+            <w:proofErr w:type="spellStart"/>
+            <w:r>
+              <w:rPr>
+                <w:rFonts w:ascii="Calibri" w:eastAsia="Times New Roman" w:hAnsi="Calibri" w:cs="Calibri"/>
+                <w:color w:val="000000"/>
+                <w:sz w:val="18"/>
+                <w:szCs w:val="18"/>
+                <w:lang w:eastAsia="en-GB"/>
+              </w:rPr>
+              <w:t>Furhter</w:t>
+            </w:r>
+            <w:proofErr w:type="spellEnd"/>
+            <w:r>
+              <w:rPr>
+                <w:rFonts w:ascii="Calibri" w:eastAsia="Times New Roman" w:hAnsi="Calibri" w:cs="Calibri"/>
+                <w:color w:val="000000"/>
+                <w:sz w:val="18"/>
+                <w:szCs w:val="18"/>
+                <w:lang w:eastAsia="en-GB"/>
+              </w:rPr>
+              <w:t xml:space="preserve"> tests are progressed only if this is success</w:t>
+            </w:r>
+          </w:p>
+        </w:tc>
+        <w:tc>
+          <w:tcPr>
+            <w:tcW w:w="1380" w:type="dxa"/>
+            <w:tcBorders>
+              <w:top w:val="single" w:sz="4" w:space="0" w:color="4472C4"/>
+              <w:left w:val="nil"/>
+              <w:bottom w:val="nil"/>
+              <w:right w:val="single" w:sz="4" w:space="0" w:color="4472C4"/>
+            </w:tcBorders>
+            <w:shd w:val="clear" w:color="auto" w:fill="auto"/>
+            <w:noWrap/>
+            <w:vAlign w:val="bottom"/>
+            <w:hideMark/>
+          </w:tcPr>
+          <w:p>
+            <w:pPr>
+              <w:spacing w:after="0" w:line="240" w:lineRule="auto"/>
+              <w:rPr>
+                <w:rFonts w:ascii="Calibri" w:eastAsia="Times New Roman" w:hAnsi="Calibri" w:cs="Calibri"/>
+                <w:color w:val="000000"/>
+                <w:sz w:val="18"/>
+                <w:szCs w:val="18"/>
+                <w:lang w:eastAsia="en-GB"/>
+              </w:rPr>
+            </w:pPr>
+            <w:r>
+              <w:rPr>
+                <w:rFonts w:ascii="Calibri" w:eastAsia="Times New Roman" w:hAnsi="Calibri" w:cs="Calibri"/>
+                <w:color w:val="000000"/>
+                <w:sz w:val="18"/>
+                <w:szCs w:val="18"/>
+                <w:lang w:eastAsia="en-GB"/>
+              </w:rPr>
+              <w:t>Network-Tests</w:t>
+            </w:r>
+          </w:p>
+        </w:tc>
+      </w:tr>
+      <w:tr>
+        <w:trPr>
+          <w:trHeight w:val="576"/>
+        </w:trPr>
+        <w:tc>
+          <w:tcPr>
+            <w:tcW w:w="2040" w:type="dxa"/>
+            <w:tcBorders>
+              <w:top w:val="single" w:sz="4" w:space="0" w:color="4472C4"/>
+              <w:left w:val="single" w:sz="4" w:space="0" w:color="4472C4"/>
+              <w:bottom w:val="nil"/>
+              <w:right w:val="nil"/>
+            </w:tcBorders>
+            <w:shd w:val="clear" w:color="auto" w:fill="auto"/>
+            <w:noWrap/>
+            <w:vAlign w:val="bottom"/>
+            <w:hideMark/>
+          </w:tcPr>
+          <w:p>
+            <w:pPr>
+              <w:spacing w:after="0" w:line="240" w:lineRule="auto"/>
+              <w:rPr>
+                <w:rFonts w:ascii="Calibri" w:eastAsia="Times New Roman" w:hAnsi="Calibri" w:cs="Calibri"/>
+                <w:color w:val="000000"/>
+                <w:sz w:val="18"/>
+                <w:szCs w:val="18"/>
+                <w:lang w:eastAsia="en-GB"/>
+              </w:rPr>
+            </w:pPr>
+            <w:r>
+              <w:rPr>
+                <w:rFonts w:ascii="Calibri" w:eastAsia="Times New Roman" w:hAnsi="Calibri" w:cs="Calibri"/>
+                <w:color w:val="000000"/>
+                <w:sz w:val="18"/>
+                <w:szCs w:val="18"/>
+                <w:lang w:eastAsia="en-GB"/>
+              </w:rPr>
+              <w:t>Get-</w:t>
+            </w:r>
+            <w:proofErr w:type="spellStart"/>
+            <w:r>
+              <w:rPr>
+                <w:rFonts w:ascii="Calibri" w:eastAsia="Times New Roman" w:hAnsi="Calibri" w:cs="Calibri"/>
+                <w:color w:val="000000"/>
+                <w:sz w:val="18"/>
+                <w:szCs w:val="18"/>
+                <w:lang w:eastAsia="en-GB"/>
+              </w:rPr>
+              <w:t>UserDetail</w:t>
+            </w:r>
+            <w:proofErr w:type="spellEnd"/>
+          </w:p>
+        </w:tc>
+        <w:tc>
+          <w:tcPr>
+            <w:tcW w:w="6820" w:type="dxa"/>
+            <w:tcBorders>
+              <w:top w:val="single" w:sz="4" w:space="0" w:color="4472C4"/>
+              <w:left w:val="nil"/>
+              <w:bottom w:val="nil"/>
+              <w:right w:val="nil"/>
+            </w:tcBorders>
+            <w:shd w:val="clear" w:color="auto" w:fill="auto"/>
+            <w:vAlign w:val="bottom"/>
+            <w:hideMark/>
+          </w:tcPr>
+          <w:p>
+            <w:pPr>
+              <w:spacing w:after="0" w:line="240" w:lineRule="auto"/>
+              <w:rPr>
+                <w:rFonts w:ascii="Calibri" w:eastAsia="Times New Roman" w:hAnsi="Calibri" w:cs="Calibri"/>
+                <w:color w:val="000000"/>
+                <w:sz w:val="18"/>
+                <w:szCs w:val="18"/>
+                <w:lang w:eastAsia="en-GB"/>
+              </w:rPr>
+            </w:pPr>
+            <w:r>
+              <w:rPr>
+                <w:rFonts w:ascii="Calibri" w:eastAsia="Times New Roman" w:hAnsi="Calibri" w:cs="Calibri"/>
+                <w:color w:val="000000"/>
+                <w:sz w:val="18"/>
+                <w:szCs w:val="18"/>
+                <w:lang w:eastAsia="en-GB"/>
+              </w:rPr>
+              <w:t>Get the logged in user a/c of the server; Returns the detail in an array; If there is any error then the error/warning is returned instead of the user detail</w:t>
+            </w:r>
+          </w:p>
+        </w:tc>
+        <w:tc>
+          <w:tcPr>
+            <w:tcW w:w="1380" w:type="dxa"/>
+            <w:tcBorders>
+              <w:top w:val="single" w:sz="4" w:space="0" w:color="4472C4"/>
+              <w:left w:val="nil"/>
+              <w:bottom w:val="nil"/>
+              <w:right w:val="single" w:sz="4" w:space="0" w:color="4472C4"/>
+            </w:tcBorders>
+            <w:shd w:val="clear" w:color="auto" w:fill="auto"/>
+            <w:noWrap/>
+            <w:vAlign w:val="bottom"/>
+            <w:hideMark/>
+          </w:tcPr>
+          <w:p>
+            <w:pPr>
+              <w:spacing w:after="0" w:line="240" w:lineRule="auto"/>
+              <w:rPr>
+                <w:rFonts w:ascii="Calibri" w:eastAsia="Times New Roman" w:hAnsi="Calibri" w:cs="Calibri"/>
+                <w:color w:val="000000"/>
+                <w:sz w:val="18"/>
+                <w:szCs w:val="18"/>
+                <w:lang w:eastAsia="en-GB"/>
+              </w:rPr>
+            </w:pPr>
+            <w:r>
+              <w:rPr>
+                <w:rFonts w:ascii="Calibri" w:eastAsia="Times New Roman" w:hAnsi="Calibri" w:cs="Calibri"/>
+                <w:color w:val="000000"/>
+                <w:sz w:val="18"/>
+                <w:szCs w:val="18"/>
+                <w:lang w:eastAsia="en-GB"/>
+              </w:rPr>
+              <w:t>Network-Tests</w:t>
+            </w:r>
+          </w:p>
+        </w:tc>
+      </w:tr>
+      <w:tr>
+        <w:trPr>
+          <w:trHeight w:val="576"/>
+        </w:trPr>
+        <w:tc>
+          <w:tcPr>
+            <w:tcW w:w="2040" w:type="dxa"/>
+            <w:tcBorders>
+              <w:top w:val="single" w:sz="4" w:space="0" w:color="4472C4"/>
+              <w:left w:val="single" w:sz="4" w:space="0" w:color="4472C4"/>
+              <w:bottom w:val="nil"/>
+              <w:right w:val="nil"/>
+            </w:tcBorders>
+            <w:shd w:val="clear" w:color="auto" w:fill="auto"/>
+            <w:noWrap/>
+            <w:vAlign w:val="bottom"/>
+            <w:hideMark/>
+          </w:tcPr>
+          <w:p>
+            <w:pPr>
+              <w:spacing w:after="0" w:line="240" w:lineRule="auto"/>
+              <w:rPr>
+                <w:rFonts w:ascii="Calibri" w:eastAsia="Times New Roman" w:hAnsi="Calibri" w:cs="Calibri"/>
+                <w:color w:val="000000"/>
+                <w:sz w:val="18"/>
+                <w:szCs w:val="18"/>
+                <w:lang w:eastAsia="en-GB"/>
+              </w:rPr>
+            </w:pPr>
+            <w:r>
+              <w:rPr>
+                <w:rFonts w:ascii="Calibri" w:eastAsia="Times New Roman" w:hAnsi="Calibri" w:cs="Calibri"/>
+                <w:color w:val="000000"/>
+                <w:sz w:val="18"/>
+                <w:szCs w:val="18"/>
+                <w:lang w:eastAsia="en-GB"/>
+              </w:rPr>
+              <w:t>Check-</w:t>
+            </w:r>
+            <w:proofErr w:type="spellStart"/>
+            <w:r>
+              <w:rPr>
+                <w:rFonts w:ascii="Calibri" w:eastAsia="Times New Roman" w:hAnsi="Calibri" w:cs="Calibri"/>
+                <w:color w:val="000000"/>
+                <w:sz w:val="18"/>
+                <w:szCs w:val="18"/>
+                <w:lang w:eastAsia="en-GB"/>
+              </w:rPr>
+              <w:t>WarningsErrors</w:t>
+            </w:r>
+            <w:proofErr w:type="spellEnd"/>
+          </w:p>
+        </w:tc>
+        <w:tc>
+          <w:tcPr>
+            <w:tcW w:w="6820" w:type="dxa"/>
+            <w:tcBorders>
+              <w:top w:val="single" w:sz="4" w:space="0" w:color="4472C4"/>
+              <w:left w:val="nil"/>
+              <w:bottom w:val="nil"/>
+              <w:right w:val="nil"/>
+            </w:tcBorders>
+            <w:shd w:val="clear" w:color="auto" w:fill="auto"/>
+            <w:vAlign w:val="bottom"/>
+            <w:hideMark/>
+          </w:tcPr>
+          <w:p>
+            <w:pPr>
+              <w:spacing w:after="0" w:line="240" w:lineRule="auto"/>
+              <w:rPr>
+                <w:rFonts w:ascii="Calibri" w:eastAsia="Times New Roman" w:hAnsi="Calibri" w:cs="Calibri"/>
+                <w:color w:val="000000"/>
+                <w:sz w:val="18"/>
+                <w:szCs w:val="18"/>
+                <w:lang w:eastAsia="en-GB"/>
+              </w:rPr>
+            </w:pPr>
+            <w:r>
+              <w:rPr>
+                <w:rFonts w:ascii="Calibri" w:eastAsia="Times New Roman" w:hAnsi="Calibri" w:cs="Calibri"/>
+                <w:color w:val="000000"/>
+                <w:sz w:val="18"/>
+                <w:szCs w:val="18"/>
+                <w:lang w:eastAsia="en-GB"/>
+              </w:rPr>
+              <w:t>Reads the event logs of a server and returns the details of the logs including the message; if it cannot read then an error message is returned instead of the log details</w:t>
+            </w:r>
+          </w:p>
+        </w:tc>
+        <w:tc>
+          <w:tcPr>
+            <w:tcW w:w="1380" w:type="dxa"/>
+            <w:tcBorders>
+              <w:top w:val="single" w:sz="4" w:space="0" w:color="4472C4"/>
+              <w:left w:val="nil"/>
+              <w:bottom w:val="nil"/>
+              <w:right w:val="single" w:sz="4" w:space="0" w:color="4472C4"/>
+            </w:tcBorders>
+            <w:shd w:val="clear" w:color="auto" w:fill="auto"/>
+            <w:noWrap/>
+            <w:vAlign w:val="bottom"/>
+            <w:hideMark/>
+          </w:tcPr>
+          <w:p>
+            <w:pPr>
+              <w:spacing w:after="0" w:line="240" w:lineRule="auto"/>
+              <w:rPr>
+                <w:rFonts w:ascii="Calibri" w:eastAsia="Times New Roman" w:hAnsi="Calibri" w:cs="Calibri"/>
+                <w:color w:val="000000"/>
+                <w:sz w:val="18"/>
+                <w:szCs w:val="18"/>
+                <w:lang w:eastAsia="en-GB"/>
+              </w:rPr>
+            </w:pPr>
+            <w:r>
+              <w:rPr>
+                <w:rFonts w:ascii="Calibri" w:eastAsia="Times New Roman" w:hAnsi="Calibri" w:cs="Calibri"/>
+                <w:color w:val="000000"/>
+                <w:sz w:val="18"/>
+                <w:szCs w:val="18"/>
+                <w:lang w:eastAsia="en-GB"/>
+              </w:rPr>
+              <w:t>Network-Tests</w:t>
+            </w:r>
+          </w:p>
+        </w:tc>
+      </w:tr>
+      <w:tr>
+        <w:trPr>
+          <w:trHeight w:val="576"/>
+        </w:trPr>
+        <w:tc>
+          <w:tcPr>
+            <w:tcW w:w="2040" w:type="dxa"/>
+            <w:tcBorders>
+              <w:top w:val="single" w:sz="4" w:space="0" w:color="4472C4"/>
+              <w:left w:val="single" w:sz="4" w:space="0" w:color="4472C4"/>
+              <w:bottom w:val="nil"/>
+              <w:right w:val="nil"/>
+            </w:tcBorders>
+            <w:shd w:val="clear" w:color="auto" w:fill="auto"/>
+            <w:noWrap/>
+            <w:vAlign w:val="bottom"/>
+            <w:hideMark/>
+          </w:tcPr>
+          <w:p>
+            <w:pPr>
+              <w:spacing w:after="0" w:line="240" w:lineRule="auto"/>
+              <w:rPr>
+                <w:rFonts w:ascii="Calibri" w:eastAsia="Times New Roman" w:hAnsi="Calibri" w:cs="Calibri"/>
+                <w:color w:val="000000"/>
+                <w:sz w:val="18"/>
+                <w:szCs w:val="18"/>
+                <w:lang w:eastAsia="en-GB"/>
+              </w:rPr>
+            </w:pPr>
+            <w:r>
+              <w:rPr>
+                <w:rFonts w:ascii="Calibri" w:eastAsia="Times New Roman" w:hAnsi="Calibri" w:cs="Calibri"/>
+                <w:color w:val="000000"/>
+                <w:sz w:val="18"/>
+                <w:szCs w:val="18"/>
+                <w:lang w:eastAsia="en-GB"/>
+              </w:rPr>
+              <w:t>Get-</w:t>
+            </w:r>
+            <w:proofErr w:type="spellStart"/>
+            <w:r>
+              <w:rPr>
+                <w:rFonts w:ascii="Calibri" w:eastAsia="Times New Roman" w:hAnsi="Calibri" w:cs="Calibri"/>
+                <w:color w:val="000000"/>
+                <w:sz w:val="18"/>
+                <w:szCs w:val="18"/>
+                <w:lang w:eastAsia="en-GB"/>
+              </w:rPr>
+              <w:t>NetworkInfo</w:t>
+            </w:r>
+            <w:proofErr w:type="spellEnd"/>
+          </w:p>
+        </w:tc>
+        <w:tc>
+          <w:tcPr>
+            <w:tcW w:w="6820" w:type="dxa"/>
+            <w:tcBorders>
+              <w:top w:val="single" w:sz="4" w:space="0" w:color="4472C4"/>
+              <w:left w:val="nil"/>
+              <w:bottom w:val="nil"/>
+              <w:right w:val="nil"/>
+            </w:tcBorders>
+            <w:shd w:val="clear" w:color="auto" w:fill="auto"/>
+            <w:vAlign w:val="bottom"/>
+            <w:hideMark/>
+          </w:tcPr>
+          <w:p>
+            <w:pPr>
+              <w:spacing w:after="0" w:line="240" w:lineRule="auto"/>
+              <w:rPr>
+                <w:rFonts w:ascii="Calibri" w:eastAsia="Times New Roman" w:hAnsi="Calibri" w:cs="Calibri"/>
+                <w:color w:val="000000"/>
+                <w:sz w:val="18"/>
+                <w:szCs w:val="18"/>
+                <w:lang w:eastAsia="en-GB"/>
+              </w:rPr>
+            </w:pPr>
+            <w:r>
+              <w:rPr>
+                <w:rFonts w:ascii="Calibri" w:eastAsia="Times New Roman" w:hAnsi="Calibri" w:cs="Calibri"/>
+                <w:color w:val="000000"/>
+                <w:sz w:val="18"/>
+                <w:szCs w:val="18"/>
+                <w:lang w:eastAsia="en-GB"/>
+              </w:rPr>
+              <w:t>Returns network details like IP addresses associated, routes, ping status; If there is an error that happens when the probe is initiated then instead of the details the error message is returned</w:t>
+            </w:r>
+          </w:p>
+        </w:tc>
+        <w:tc>
+          <w:tcPr>
+            <w:tcW w:w="1380" w:type="dxa"/>
+            <w:tcBorders>
+              <w:top w:val="single" w:sz="4" w:space="0" w:color="4472C4"/>
+              <w:left w:val="nil"/>
+              <w:bottom w:val="nil"/>
+              <w:right w:val="single" w:sz="4" w:space="0" w:color="4472C4"/>
+            </w:tcBorders>
+            <w:shd w:val="clear" w:color="auto" w:fill="auto"/>
+            <w:noWrap/>
+            <w:vAlign w:val="bottom"/>
+            <w:hideMark/>
+          </w:tcPr>
+          <w:p>
+            <w:pPr>
+              <w:spacing w:after="0" w:line="240" w:lineRule="auto"/>
+              <w:rPr>
+                <w:rFonts w:ascii="Calibri" w:eastAsia="Times New Roman" w:hAnsi="Calibri" w:cs="Calibri"/>
+                <w:color w:val="000000"/>
+                <w:sz w:val="18"/>
+                <w:szCs w:val="18"/>
+                <w:lang w:eastAsia="en-GB"/>
+              </w:rPr>
+            </w:pPr>
+            <w:r>
+              <w:rPr>
+                <w:rFonts w:ascii="Calibri" w:eastAsia="Times New Roman" w:hAnsi="Calibri" w:cs="Calibri"/>
+                <w:color w:val="000000"/>
+                <w:sz w:val="18"/>
+                <w:szCs w:val="18"/>
+                <w:lang w:eastAsia="en-GB"/>
+              </w:rPr>
+              <w:t>Network-Tests</w:t>
+            </w:r>
+          </w:p>
+        </w:tc>
+      </w:tr>
+      <w:tr>
+        <w:trPr>
+          <w:trHeight w:val="576"/>
+        </w:trPr>
+        <w:tc>
+          <w:tcPr>
+            <w:tcW w:w="2040" w:type="dxa"/>
+            <w:tcBorders>
+              <w:top w:val="single" w:sz="4" w:space="0" w:color="4472C4"/>
+              <w:left w:val="single" w:sz="4" w:space="0" w:color="4472C4"/>
+              <w:bottom w:val="single" w:sz="4" w:space="0" w:color="4472C4"/>
+              <w:right w:val="nil"/>
+            </w:tcBorders>
+            <w:shd w:val="clear" w:color="auto" w:fill="auto"/>
+            <w:noWrap/>
+            <w:vAlign w:val="bottom"/>
+            <w:hideMark/>
+          </w:tcPr>
+          <w:p>
+            <w:pPr>
+              <w:spacing w:after="0" w:line="240" w:lineRule="auto"/>
+              <w:rPr>
+                <w:rFonts w:ascii="Calibri" w:eastAsia="Times New Roman" w:hAnsi="Calibri" w:cs="Calibri"/>
+                <w:color w:val="000000"/>
+                <w:sz w:val="18"/>
+                <w:szCs w:val="18"/>
+                <w:lang w:eastAsia="en-GB"/>
+              </w:rPr>
+            </w:pPr>
+            <w:r>
+              <w:rPr>
+                <w:rFonts w:ascii="Calibri" w:eastAsia="Times New Roman" w:hAnsi="Calibri" w:cs="Calibri"/>
+                <w:color w:val="000000"/>
+                <w:sz w:val="18"/>
+                <w:szCs w:val="18"/>
+                <w:lang w:eastAsia="en-GB"/>
+              </w:rPr>
+              <w:t>Check-</w:t>
+            </w:r>
+            <w:proofErr w:type="spellStart"/>
+            <w:r>
+              <w:rPr>
+                <w:rFonts w:ascii="Calibri" w:eastAsia="Times New Roman" w:hAnsi="Calibri" w:cs="Calibri"/>
+                <w:color w:val="000000"/>
+                <w:sz w:val="18"/>
+                <w:szCs w:val="18"/>
+                <w:lang w:eastAsia="en-GB"/>
+              </w:rPr>
+              <w:t>OpenPorts</w:t>
+            </w:r>
+            <w:proofErr w:type="spellEnd"/>
+          </w:p>
+        </w:tc>
+        <w:tc>
+          <w:tcPr>
+            <w:tcW w:w="6820" w:type="dxa"/>
+            <w:tcBorders>
+              <w:top w:val="single" w:sz="4" w:space="0" w:color="4472C4"/>
+              <w:left w:val="nil"/>
+              <w:bottom w:val="single" w:sz="4" w:space="0" w:color="4472C4"/>
+              <w:right w:val="nil"/>
+            </w:tcBorders>
+            <w:shd w:val="clear" w:color="auto" w:fill="auto"/>
+            <w:vAlign w:val="bottom"/>
+            <w:hideMark/>
+          </w:tcPr>
+          <w:p>
+            <w:pPr>
+              <w:spacing w:after="0" w:line="240" w:lineRule="auto"/>
+              <w:rPr>
+                <w:rFonts w:ascii="Calibri" w:eastAsia="Times New Roman" w:hAnsi="Calibri" w:cs="Calibri"/>
+                <w:color w:val="000000"/>
+                <w:sz w:val="18"/>
+                <w:szCs w:val="18"/>
+                <w:lang w:eastAsia="en-GB"/>
+              </w:rPr>
+            </w:pPr>
+            <w:r>
+              <w:rPr>
+                <w:rFonts w:ascii="Calibri" w:eastAsia="Times New Roman" w:hAnsi="Calibri" w:cs="Calibri"/>
+                <w:color w:val="000000"/>
+                <w:sz w:val="18"/>
+                <w:szCs w:val="18"/>
+                <w:lang w:eastAsia="en-GB"/>
+              </w:rPr>
+              <w:t>Returns a list of ports and status whether they are open or not; If an error happens then the error message is returned instead</w:t>
+            </w:r>
+          </w:p>
+        </w:tc>
+        <w:tc>
+          <w:tcPr>
+            <w:tcW w:w="1380" w:type="dxa"/>
+            <w:tcBorders>
+              <w:top w:val="single" w:sz="4" w:space="0" w:color="4472C4"/>
+              <w:left w:val="nil"/>
+              <w:bottom w:val="single" w:sz="4" w:space="0" w:color="4472C4"/>
+              <w:right w:val="single" w:sz="4" w:space="0" w:color="4472C4"/>
+            </w:tcBorders>
+            <w:shd w:val="clear" w:color="auto" w:fill="auto"/>
+            <w:noWrap/>
+            <w:vAlign w:val="bottom"/>
+            <w:hideMark/>
+          </w:tcPr>
+          <w:p>
+            <w:pPr>
+              <w:keepNext/>
+              <w:spacing w:after="0" w:line="240" w:lineRule="auto"/>
+              <w:rPr>
+                <w:rFonts w:ascii="Calibri" w:eastAsia="Times New Roman" w:hAnsi="Calibri" w:cs="Calibri"/>
+                <w:color w:val="000000"/>
+                <w:sz w:val="18"/>
+                <w:szCs w:val="18"/>
+                <w:lang w:eastAsia="en-GB"/>
+              </w:rPr>
+            </w:pPr>
+            <w:r>
+              <w:rPr>
+                <w:rFonts w:ascii="Calibri" w:eastAsia="Times New Roman" w:hAnsi="Calibri" w:cs="Calibri"/>
+                <w:color w:val="000000"/>
+                <w:sz w:val="18"/>
+                <w:szCs w:val="18"/>
+                <w:lang w:eastAsia="en-GB"/>
+              </w:rPr>
+              <w:t>Network-Tests</w:t>
+            </w:r>
+          </w:p>
+        </w:tc>
+      </w:tr>
+    </w:tbl>
+    <w:p>
+      <w:pPr>
+        <w:pStyle w:val="Caption"/>
+      </w:pPr>
+      <w:r>
+        <w:t xml:space="preserve">Table </w:t>
+      </w:r>
+      <w:r>
+        <w:fldChar w:fldCharType="begin"/>
+      </w:r>
+      <w:r>
+        <w:instrText xml:space="preserve"> SEQ Table \* ARABIC </w:instrText>
+      </w:r>
+      <w:r>
+        <w:fldChar w:fldCharType="separate"/>
+      </w:r>
+      <w:r>
+        <w:rPr>
+          <w:noProof/>
+        </w:rPr>
+        <w:t>1</w:t>
+      </w:r>
+      <w:r>
+        <w:fldChar w:fldCharType="end"/>
+      </w:r>
+      <w:r>
+        <w:t xml:space="preserve">. </w:t>
+      </w:r>
+      <w:r>
+        <w:t>Functions and their descriptions in the PowerShell code</w:t>
+      </w:r>
+    </w:p>
+    <w:p>
+      <w:pPr>
+        <w:keepNext/>
+      </w:pPr>
+      <w:r>
+        <w:rPr>
+          <w:noProof/>
+        </w:rPr>
+        <w:lastRenderedPageBreak/>
+        <w:drawing>
+          <wp:inline distT="0" distB="0" distL="0" distR="0" wp14:anchorId="648902AF" wp14:editId="7738E430">
+            <wp:extent cx="5725795" cy="5323205"/>
+            <wp:effectExtent l="0" t="0" r="8255" b="0"/>
+            <wp:docPr id="4" name="Picture 4"/>
+            <wp:cNvGraphicFramePr>
+              <a:graphicFrameLocks xmlns:a="http://schemas.openxmlformats.org/drawingml/2006/main" noChangeAspect="1"/>
+            </wp:cNvGraphicFramePr>
+            <a:graphic xmlns:a="http://schemas.openxmlformats.org/drawingml/2006/main">
+              <a:graphicData uri="http://schemas.openxmlformats.org/drawingml/2006/picture">
+                <pic:pic xmlns:pic="http://schemas.openxmlformats.org/drawingml/2006/picture">
+                  <pic:nvPicPr>
+                    <pic:cNvPr id="0" name="Picture 1"/>
+                    <pic:cNvPicPr>
+                      <a:picLocks noChangeAspect="1" noChangeArrowheads="1"/>
+                    </pic:cNvPicPr>
+                  </pic:nvPicPr>
+                  <pic:blipFill>
+                    <a:blip r:embed="rId9">
+                      <a:extLst>
+                        <a:ext uri="{28A0092B-C50C-407E-A947-70E740481C1C}">
+                          <a14:useLocalDpi xmlns:a14="http://schemas.microsoft.com/office/drawing/2010/main" val="0"/>
+                        </a:ext>
+                      </a:extLst>
+                    </a:blip>
+                    <a:srcRect/>
+                    <a:stretch>
+                      <a:fillRect/>
+                    </a:stretch>
+                  </pic:blipFill>
+                  <pic:spPr bwMode="auto">
+                    <a:xfrm>
+                      <a:off x="0" y="0"/>
+                      <a:ext cx="5725795" cy="5323205"/>
+                    </a:xfrm>
+                    <a:prstGeom prst="rect">
+                      <a:avLst/>
+                    </a:prstGeom>
+                    <a:noFill/>
+                    <a:ln>
+                      <a:noFill/>
+                    </a:ln>
+                  </pic:spPr>
+                </pic:pic>
+              </a:graphicData>
+            </a:graphic>
+          </wp:inline>
+        </w:drawing>
+      </w:r>
+    </w:p>
+    <w:p>
+      <w:pPr>
+        <w:pStyle w:val="Caption"/>
+        <w:jc w:val="center"/>
+      </w:pPr>
+      <w:r>
+        <w:t xml:space="preserve">Figure </w:t>
+      </w:r>
+      <w:r>
+        <w:fldChar w:fldCharType="begin"/>
+      </w:r>
+      <w:r>
+        <w:instrText xml:space="preserve"> SEQ Figure \* ARABIC </w:instrText>
+      </w:r>
+      <w:r>
+        <w:fldChar w:fldCharType="separate"/>
+      </w:r>
+      <w:r>
+        <w:rPr>
+          <w:noProof/>
+        </w:rPr>
+        <w:t>4</w:t>
+      </w:r>
+      <w:r>
+        <w:fldChar w:fldCharType="end"/>
+      </w:r>
+      <w:r>
+        <w:t xml:space="preserve">. </w:t>
+      </w:r>
+      <w:r>
+        <w:t>Sequence diagram showing the flow between function calls in the sample PowerShell code</w:t>
       </w:r>
     </w:p>
     <w:p>
@@ -2112,7 +3580,92 @@
     </w:p>
     <w:p>
       <w:r>
-        <w:t>If the Code analysis is done correctly then the rewriting becomes easy and follows through naturally. With a proper code analysis, we are confident that we know what the code does and being comfortable in a newer technology the equivalent of an obsolete function is easily be replaced. The online availability of documentation too assists here. Availability of mock servers and creating a Settings.ini file with the list of those servers IP address allows us to run the rewritten code against production like data. This will help to gain the confidence of what the new code does and what it does not. Tools like Visual Studio Code, PowerShell ISE supports writing of code and enables to test the code locally as we write. The new PowerShell Core also supports a lot more libraries than the old one and moreover the community is more active and updates and fixes are more frequent.</w:t>
+        <w:t xml:space="preserve">If the Code analysis is done correctly then the rewriting becomes easy and follows through naturally. With a proper code analysis, we are confident that we know what the code does and being comfortable in a newer technology the equivalent of an obsolete function is easily be replaced. The online availability of documentation too assists here. Availability of mock servers and creating a Settings.ini file with the list of those servers IP address allows us to run the rewritten code against production like data. </w:t>
+      </w:r>
+      <w:r>
+        <w:t xml:space="preserve">A sample output assumed while analysing the code is shown in Figure 5 below. </w:t>
+      </w:r>
+      <w:r>
+        <w:t>This will help to gain the confidence of what the new code does and what it does not. Tools like Visual Studio Code, PowerShell ISE supports writing of code and enables to test the code locally as we write. The new PowerShell Core also supports a lot more libraries than the old one and moreover the community is more active and updates and fixes are more frequent.</w:t>
+      </w:r>
+    </w:p>
+    <w:p>
+      <w:pPr>
+        <w:keepNext/>
+      </w:pPr>
+      <w:r>
+        <w:rPr>
+          <w:noProof/>
+        </w:rPr>
+        <w:lastRenderedPageBreak/>
+        <w:drawing>
+          <wp:inline distT="0" distB="0" distL="0" distR="0" wp14:anchorId="787D8373" wp14:editId="34F022A9">
+            <wp:extent cx="5731510" cy="2047240"/>
+            <wp:effectExtent l="0" t="0" r="2540" b="0"/>
+            <wp:docPr id="3" name="Picture 3"/>
+            <wp:cNvGraphicFramePr>
+              <a:graphicFrameLocks xmlns:a="http://schemas.openxmlformats.org/drawingml/2006/main" noChangeAspect="1"/>
+            </wp:cNvGraphicFramePr>
+            <a:graphic xmlns:a="http://schemas.openxmlformats.org/drawingml/2006/main">
+              <a:graphicData uri="http://schemas.openxmlformats.org/drawingml/2006/picture">
+                <pic:pic xmlns:pic="http://schemas.openxmlformats.org/drawingml/2006/picture">
+                  <pic:nvPicPr>
+                    <pic:cNvPr id="1" name=""/>
+                    <pic:cNvPicPr/>
+                  </pic:nvPicPr>
+                  <pic:blipFill>
+                    <a:blip r:embed="rId10"/>
+                    <a:stretch>
+                      <a:fillRect/>
+                    </a:stretch>
+                  </pic:blipFill>
+                  <pic:spPr>
+                    <a:xfrm>
+                      <a:off x="0" y="0"/>
+                      <a:ext cx="5731510" cy="2047240"/>
+                    </a:xfrm>
+                    <a:prstGeom prst="rect">
+                      <a:avLst/>
+                    </a:prstGeom>
+                  </pic:spPr>
+                </pic:pic>
+              </a:graphicData>
+            </a:graphic>
+          </wp:inline>
+        </w:drawing>
+      </w:r>
+    </w:p>
+    <w:p>
+      <w:pPr>
+        <w:pStyle w:val="Caption"/>
+        <w:jc w:val="center"/>
+      </w:pPr>
+      <w:r>
+        <w:t xml:space="preserve">Figure </w:t>
+      </w:r>
+      <w:r>
+        <w:fldChar w:fldCharType="begin"/>
+      </w:r>
+      <w:r>
+        <w:instrText xml:space="preserve"> SEQ Figure \* ARABIC </w:instrText>
+      </w:r>
+      <w:r>
+        <w:fldChar w:fldCharType="separate"/>
+      </w:r>
+      <w:r>
+        <w:rPr>
+          <w:noProof/>
+        </w:rPr>
+        <w:t>5</w:t>
+      </w:r>
+      <w:r>
+        <w:fldChar w:fldCharType="end"/>
+      </w:r>
+      <w:r>
+        <w:t xml:space="preserve"> </w:t>
+      </w:r>
+      <w:r>
+        <w:t>Expected output of PowerShell code</w:t>
       </w:r>
     </w:p>
     <w:p>
@@ -2184,43 +3737,150 @@
         </w:sdtContent>
       </w:sdt>
       <w:r>
-        <w:t xml:space="preserve"> that will provide a lot of diagnostics information. Such level of information is not only helpful in troubleshooting issues but also to improve the performance of the code that is already running in production. As the new framework easily allows further </w:t>
+        <w:t xml:space="preserve"> that will provide a lot of diagnostics information. Such level of information is not only helpful in troubleshooting issues but also to improve the performance of the code that is already running in production. As the new framework easily allows further modification and testing being automated the lead time is greatly reduced as new bugs are discovered or enhancements are suggested.</w:t>
+      </w:r>
+    </w:p>
+    <w:p/>
+    <w:p>
+      <w:pPr>
+        <w:pStyle w:val="Heading1"/>
+      </w:pPr>
+      <w:r>
+        <w:t>Conclusion</w:t>
+      </w:r>
+    </w:p>
+    <w:p>
+      <w:r>
+        <w:t>This exercise gave a feel of how in reality an organisation that is totally new to DevOps practices would implement it under tight timelines.</w:t>
+      </w:r>
+      <w:r>
+        <w:t xml:space="preserve"> The solutions described here are minimal respecting strict timelines. It is expected that these processes will be enhanced over time. Features such as pipelines to detect code vulnerability</w:t>
+      </w:r>
+      <w:r>
+        <w:t xml:space="preserve">, many of the scrum ceremony activities are ignored to rescue the organisation from the downfall. However, </w:t>
+      </w:r>
+      <w:r>
+        <w:t xml:space="preserve">it </w:t>
+      </w:r>
+      <w:r>
+        <w:t xml:space="preserve">is ensured that </w:t>
+      </w:r>
+      <w:r>
+        <w:t xml:space="preserve">the implemented framework </w:t>
+      </w:r>
+      <w:r>
+        <w:t>can be extended in future to support these additions when the company has survived the downturn and is on the path to progress.</w:t>
+      </w:r>
+      <w:r>
+        <w:t xml:space="preserve"> </w:t>
+      </w:r>
+    </w:p>
+    <w:p>
+      <w:r>
+        <w:t>Having a DevOps process in general will benefit the organisation in general rather than focusing on a single project. The approach here</w:t>
+      </w:r>
+      <w:r>
+        <w:t xml:space="preserve"> is to arrive at a minimalistic solution with most necessary components put in place. Besides identifying a candidate project by prioritising them with the help from stakeholders, stages such as source control system and CI/CD pipelines are components that we cannot ignore to put up</w:t>
+      </w:r>
+      <w:r>
+        <w:t xml:space="preserve"> into the</w:t>
+      </w:r>
+      <w:r>
+        <w:t xml:space="preserve"> DevOps solution.</w:t>
+      </w:r>
+      <w:r>
+        <w:t xml:space="preserve"> With the limited human resources and being under strict time constraints, automating a great deal of work through writing pipelines helps. Building, testing and deploying happens automatically into the testing environments as code is checked in by the developer(s). Thus, the lead time is significantly reduced. A lot depends on the success of the initial project we choose to get through the DevOps framework. </w:t>
+      </w:r>
+      <w:r>
+        <w:t>Its</w:t>
+      </w:r>
+      <w:r>
+        <w:t xml:space="preserve"> success will gain the confidence of the top officials in the organisation and the approval for going ahead with applying it organisation wide. Similarly, the modernisation process too is carefully laid to be</w:t>
+      </w:r>
+      <w:r>
+        <w:t xml:space="preserve"> as</w:t>
+      </w:r>
+      <w:r>
+        <w:t xml:space="preserve"> lean as possible. Most of</w:t>
+      </w:r>
+      <w:r>
+        <w:t xml:space="preserve"> the steps described in the process are minimal and it may be noticed that the actual modernisation as demonstrated takes one of the many options described in the stages of the process. The process is a bit general </w:t>
+      </w:r>
+      <w:r>
+        <w:t xml:space="preserve">and acts as a guideline to complete a stage. An example of this </w:t>
       </w:r>
       <w:r>
         <w:lastRenderedPageBreak/>
-        <w:t>modification and testing being automated the lead time is greatly reduced as new bugs are discovered or enhancements are suggested.</w:t>
-      </w:r>
-    </w:p>
-    <w:p/>
+        <w:t xml:space="preserve">is the legacy Windows PowerShell code being chosen to rewritten in PowerShell Core out of the many options. The tools to </w:t>
+      </w:r>
+      <w:r>
+        <w:t>develop</w:t>
+      </w:r>
+      <w:r>
+        <w:t xml:space="preserve"> is Visual Studio Code although, many other options </w:t>
+      </w:r>
+      <w:r>
+        <w:t>exist</w:t>
+      </w:r>
+      <w:r>
+        <w:t xml:space="preserve">. The method of testing here </w:t>
+      </w:r>
+      <w:r>
+        <w:t>is</w:t>
+      </w:r>
+      <w:r>
+        <w:t xml:space="preserve"> defined as using of mock data to closely mimic the production input by setting up servers accessible from the testing environment</w:t>
+      </w:r>
+      <w:r>
+        <w:t>. This is also specific to the kind of application. The dem</w:t>
+      </w:r>
+      <w:r>
+        <w:t>onstration of modernisation framework for the given PowerShell code clearly shows how the code is audited and a list of functions is arrived at and the interaction between them is shown through the sequence diagram which would provide a detailed design for the developer Jalen who is rewriting it. The sample output to helps to validate the code in the end before pushing it to production environment.</w:t>
+      </w:r>
+    </w:p>
     <w:p>
       <w:pPr>
         <w:pStyle w:val="Heading1"/>
       </w:pPr>
-      <w:r>
-        <w:t>Conclusion</w:t>
-      </w:r>
-    </w:p>
-    <w:p>
-      <w:r>
-        <w:t>This exercise gave a feel of how in reality an organisation that is totally new to DevOps practices would implement it under tight timelines.</w:t>
-      </w:r>
-    </w:p>
-    <w:p/>
+    </w:p>
+    <w:p>
+      <w:pPr>
+        <w:pStyle w:val="Heading1"/>
+      </w:pPr>
+      <w:r>
+        <w:t>Code Repository</w:t>
+      </w:r>
+    </w:p>
+    <w:p>
+      <w:hyperlink r:id="rId11" w:history="1">
+        <w:r>
+          <w:rPr>
+            <w:rStyle w:val="Hyperlink"/>
+          </w:rPr>
+          <w:t>https://github.com/tonythomas-L00171045/atu/tree/main/IaaC/Assignments/Assignment2</w:t>
+        </w:r>
+      </w:hyperlink>
+      <w:r>
+        <w:t xml:space="preserve"> </w:t>
+      </w:r>
+    </w:p>
     <w:p/>
     <w:sdt>
       <w:sdtPr>
-        <w:rPr>
-          <w:rFonts w:asciiTheme="minorHAnsi" w:eastAsiaTheme="minorHAnsi" w:hAnsiTheme="minorHAnsi" w:cstheme="minorBidi"/>
-          <w:color w:val="auto"/>
-          <w:sz w:val="22"/>
-          <w:szCs w:val="22"/>
-        </w:rPr>
-        <w:id w:val="829644827"/>
+        <w:id w:val="990757869"/>
         <w:docPartObj>
           <w:docPartGallery w:val="Bibliographies"/>
           <w:docPartUnique/>
         </w:docPartObj>
       </w:sdtPr>
+      <w:sdtEndPr>
+        <w:rPr>
+          <w:rFonts w:asciiTheme="minorHAnsi" w:eastAsiaTheme="minorHAnsi" w:hAnsiTheme="minorHAnsi" w:cstheme="minorBidi"/>
+          <w:color w:val="auto"/>
+          <w:sz w:val="22"/>
+          <w:szCs w:val="22"/>
+        </w:rPr>
+      </w:sdtEndPr>
       <w:sdtContent>
         <w:p>
           <w:pPr>
@@ -2444,14 +4104,6 @@
               </w:r>
             </w:p>
             <w:p>
-              <w:pPr>
-                <w:sectPr>
-                  <w:pgSz w:w="11906" w:h="16838"/>
-                  <w:pgMar w:top="1440" w:right="1440" w:bottom="1440" w:left="1440" w:header="708" w:footer="708" w:gutter="0"/>
-                  <w:cols w:space="708"/>
-                  <w:docGrid w:linePitch="360"/>
-                </w:sectPr>
-              </w:pPr>
               <w:r>
                 <w:rPr>
                   <w:b/>
@@ -2467,1384 +4119,8 @@
     </w:sdt>
     <w:p>
       <w:pPr>
-        <w:pStyle w:val="Heading1"/>
-      </w:pPr>
-      <w:r>
-        <w:lastRenderedPageBreak/>
-        <w:t>Appendix</w:t>
-      </w:r>
-    </w:p>
-    <w:p/>
-    <w:tbl>
-      <w:tblPr>
-        <w:tblW w:w="10240" w:type="dxa"/>
-        <w:tblLook w:val="04A0" w:firstRow="1" w:lastRow="0" w:firstColumn="1" w:lastColumn="0" w:noHBand="0" w:noVBand="1"/>
-      </w:tblPr>
-      <w:tblGrid>
-        <w:gridCol w:w="2040"/>
-        <w:gridCol w:w="6820"/>
-        <w:gridCol w:w="1380"/>
-      </w:tblGrid>
-      <w:tr>
-        <w:trPr>
-          <w:trHeight w:val="288"/>
-        </w:trPr>
-        <w:tc>
-          <w:tcPr>
-            <w:tcW w:w="2040" w:type="dxa"/>
-            <w:tcBorders>
-              <w:top w:val="single" w:sz="4" w:space="0" w:color="4472C4"/>
-              <w:left w:val="single" w:sz="4" w:space="0" w:color="4472C4"/>
-              <w:bottom w:val="nil"/>
-              <w:right w:val="nil"/>
-            </w:tcBorders>
-            <w:shd w:val="clear" w:color="4472C4" w:fill="4472C4"/>
-            <w:noWrap/>
-            <w:vAlign w:val="bottom"/>
-            <w:hideMark/>
-          </w:tcPr>
-          <w:p>
-            <w:pPr>
-              <w:spacing w:after="0" w:line="240" w:lineRule="auto"/>
-              <w:rPr>
-                <w:rFonts w:ascii="Calibri" w:eastAsia="Times New Roman" w:hAnsi="Calibri" w:cs="Calibri"/>
-                <w:b/>
-                <w:bCs/>
-                <w:color w:val="FFFFFF"/>
-                <w:lang w:eastAsia="en-GB"/>
-              </w:rPr>
-            </w:pPr>
-            <w:r>
-              <w:rPr>
-                <w:rFonts w:ascii="Calibri" w:eastAsia="Times New Roman" w:hAnsi="Calibri" w:cs="Calibri"/>
-                <w:b/>
-                <w:bCs/>
-                <w:color w:val="FFFFFF"/>
-                <w:lang w:eastAsia="en-GB"/>
-              </w:rPr>
-              <w:t>Function</w:t>
-            </w:r>
-          </w:p>
-        </w:tc>
-        <w:tc>
-          <w:tcPr>
-            <w:tcW w:w="6820" w:type="dxa"/>
-            <w:tcBorders>
-              <w:top w:val="single" w:sz="4" w:space="0" w:color="4472C4"/>
-              <w:left w:val="nil"/>
-              <w:bottom w:val="nil"/>
-              <w:right w:val="nil"/>
-            </w:tcBorders>
-            <w:shd w:val="clear" w:color="4472C4" w:fill="4472C4"/>
-            <w:vAlign w:val="bottom"/>
-            <w:hideMark/>
-          </w:tcPr>
-          <w:p>
-            <w:pPr>
-              <w:spacing w:after="0" w:line="240" w:lineRule="auto"/>
-              <w:rPr>
-                <w:rFonts w:ascii="Calibri" w:eastAsia="Times New Roman" w:hAnsi="Calibri" w:cs="Calibri"/>
-                <w:b/>
-                <w:bCs/>
-                <w:color w:val="FFFFFF"/>
-                <w:lang w:eastAsia="en-GB"/>
-              </w:rPr>
-            </w:pPr>
-            <w:r>
-              <w:rPr>
-                <w:rFonts w:ascii="Calibri" w:eastAsia="Times New Roman" w:hAnsi="Calibri" w:cs="Calibri"/>
-                <w:b/>
-                <w:bCs/>
-                <w:color w:val="FFFFFF"/>
-                <w:lang w:eastAsia="en-GB"/>
-              </w:rPr>
-              <w:t>Description</w:t>
-            </w:r>
-          </w:p>
-        </w:tc>
-        <w:tc>
-          <w:tcPr>
-            <w:tcW w:w="1380" w:type="dxa"/>
-            <w:tcBorders>
-              <w:top w:val="single" w:sz="4" w:space="0" w:color="4472C4"/>
-              <w:left w:val="nil"/>
-              <w:bottom w:val="nil"/>
-              <w:right w:val="single" w:sz="4" w:space="0" w:color="4472C4"/>
-            </w:tcBorders>
-            <w:shd w:val="clear" w:color="4472C4" w:fill="4472C4"/>
-            <w:noWrap/>
-            <w:vAlign w:val="bottom"/>
-            <w:hideMark/>
-          </w:tcPr>
-          <w:p>
-            <w:pPr>
-              <w:spacing w:after="0" w:line="240" w:lineRule="auto"/>
-              <w:rPr>
-                <w:rFonts w:ascii="Calibri" w:eastAsia="Times New Roman" w:hAnsi="Calibri" w:cs="Calibri"/>
-                <w:b/>
-                <w:bCs/>
-                <w:color w:val="FFFFFF"/>
-                <w:sz w:val="18"/>
-                <w:szCs w:val="18"/>
-                <w:lang w:eastAsia="en-GB"/>
-              </w:rPr>
-            </w:pPr>
-            <w:r>
-              <w:rPr>
-                <w:rFonts w:ascii="Calibri" w:eastAsia="Times New Roman" w:hAnsi="Calibri" w:cs="Calibri"/>
-                <w:b/>
-                <w:bCs/>
-                <w:color w:val="FFFFFF"/>
-                <w:sz w:val="18"/>
-                <w:szCs w:val="18"/>
-                <w:lang w:eastAsia="en-GB"/>
-              </w:rPr>
-              <w:t>Caller</w:t>
-            </w:r>
-          </w:p>
-        </w:tc>
-      </w:tr>
-      <w:tr>
-        <w:trPr>
-          <w:trHeight w:val="705"/>
-        </w:trPr>
-        <w:tc>
-          <w:tcPr>
-            <w:tcW w:w="2040" w:type="dxa"/>
-            <w:tcBorders>
-              <w:top w:val="single" w:sz="4" w:space="0" w:color="4472C4"/>
-              <w:left w:val="single" w:sz="4" w:space="0" w:color="4472C4"/>
-              <w:bottom w:val="nil"/>
-              <w:right w:val="nil"/>
-            </w:tcBorders>
-            <w:shd w:val="clear" w:color="auto" w:fill="auto"/>
-            <w:noWrap/>
-            <w:vAlign w:val="bottom"/>
-            <w:hideMark/>
-          </w:tcPr>
-          <w:p>
-            <w:pPr>
-              <w:spacing w:after="0" w:line="240" w:lineRule="auto"/>
-              <w:rPr>
-                <w:rFonts w:ascii="Calibri" w:eastAsia="Times New Roman" w:hAnsi="Calibri" w:cs="Calibri"/>
-                <w:color w:val="000000"/>
-                <w:sz w:val="18"/>
-                <w:szCs w:val="18"/>
-                <w:lang w:eastAsia="en-GB"/>
-              </w:rPr>
-            </w:pPr>
-            <w:r>
-              <w:rPr>
-                <w:rFonts w:ascii="Calibri" w:eastAsia="Times New Roman" w:hAnsi="Calibri" w:cs="Calibri"/>
-                <w:color w:val="000000"/>
-                <w:sz w:val="18"/>
-                <w:szCs w:val="18"/>
-                <w:lang w:eastAsia="en-GB"/>
-              </w:rPr>
-              <w:t>Main</w:t>
-            </w:r>
-          </w:p>
-        </w:tc>
-        <w:tc>
-          <w:tcPr>
-            <w:tcW w:w="6820" w:type="dxa"/>
-            <w:tcBorders>
-              <w:top w:val="single" w:sz="4" w:space="0" w:color="4472C4"/>
-              <w:left w:val="nil"/>
-              <w:bottom w:val="nil"/>
-              <w:right w:val="nil"/>
-            </w:tcBorders>
-            <w:shd w:val="clear" w:color="auto" w:fill="auto"/>
-            <w:vAlign w:val="bottom"/>
-            <w:hideMark/>
-          </w:tcPr>
-          <w:p>
-            <w:pPr>
-              <w:spacing w:after="0" w:line="240" w:lineRule="auto"/>
-              <w:rPr>
-                <w:rFonts w:ascii="Calibri" w:eastAsia="Times New Roman" w:hAnsi="Calibri" w:cs="Calibri"/>
-                <w:color w:val="000000"/>
-                <w:sz w:val="18"/>
-                <w:szCs w:val="18"/>
-                <w:lang w:eastAsia="en-GB"/>
-              </w:rPr>
-            </w:pPr>
-            <w:r>
-              <w:rPr>
-                <w:rFonts w:ascii="Calibri" w:eastAsia="Times New Roman" w:hAnsi="Calibri" w:cs="Calibri"/>
-                <w:color w:val="000000"/>
-                <w:sz w:val="18"/>
-                <w:szCs w:val="18"/>
-                <w:lang w:eastAsia="en-GB"/>
-              </w:rPr>
-              <w:t xml:space="preserve">This is the main or </w:t>
-            </w:r>
-            <w:proofErr w:type="spellStart"/>
-            <w:r>
-              <w:rPr>
-                <w:rFonts w:ascii="Calibri" w:eastAsia="Times New Roman" w:hAnsi="Calibri" w:cs="Calibri"/>
-                <w:color w:val="000000"/>
-                <w:sz w:val="18"/>
-                <w:szCs w:val="18"/>
-                <w:lang w:eastAsia="en-GB"/>
-              </w:rPr>
-              <w:t>startup</w:t>
-            </w:r>
-            <w:proofErr w:type="spellEnd"/>
-            <w:r>
-              <w:rPr>
-                <w:rFonts w:ascii="Calibri" w:eastAsia="Times New Roman" w:hAnsi="Calibri" w:cs="Calibri"/>
-                <w:color w:val="000000"/>
-                <w:sz w:val="18"/>
-                <w:szCs w:val="18"/>
-                <w:lang w:eastAsia="en-GB"/>
-              </w:rPr>
-              <w:t xml:space="preserve"> block where the run begins. Reads file Settings.ini which should be having a list of hostnames or IP addresses of servers we want to test regularly. It calls function Network-Tests passing the list/array of server names as parameter</w:t>
-            </w:r>
-          </w:p>
-        </w:tc>
-        <w:tc>
-          <w:tcPr>
-            <w:tcW w:w="1380" w:type="dxa"/>
-            <w:tcBorders>
-              <w:top w:val="single" w:sz="4" w:space="0" w:color="4472C4"/>
-              <w:left w:val="nil"/>
-              <w:bottom w:val="nil"/>
-              <w:right w:val="single" w:sz="4" w:space="0" w:color="4472C4"/>
-            </w:tcBorders>
-            <w:shd w:val="clear" w:color="auto" w:fill="auto"/>
-            <w:noWrap/>
-            <w:vAlign w:val="bottom"/>
-            <w:hideMark/>
-          </w:tcPr>
-          <w:p>
-            <w:pPr>
-              <w:spacing w:after="0" w:line="240" w:lineRule="auto"/>
-              <w:rPr>
-                <w:rFonts w:ascii="Calibri" w:eastAsia="Times New Roman" w:hAnsi="Calibri" w:cs="Calibri"/>
-                <w:color w:val="000000"/>
-                <w:sz w:val="18"/>
-                <w:szCs w:val="18"/>
-                <w:lang w:eastAsia="en-GB"/>
-              </w:rPr>
-            </w:pPr>
-          </w:p>
-        </w:tc>
-      </w:tr>
-      <w:tr>
-        <w:trPr>
-          <w:trHeight w:val="958"/>
-        </w:trPr>
-        <w:tc>
-          <w:tcPr>
-            <w:tcW w:w="2040" w:type="dxa"/>
-            <w:tcBorders>
-              <w:top w:val="single" w:sz="4" w:space="0" w:color="4472C4"/>
-              <w:left w:val="single" w:sz="4" w:space="0" w:color="4472C4"/>
-              <w:bottom w:val="nil"/>
-              <w:right w:val="nil"/>
-            </w:tcBorders>
-            <w:shd w:val="clear" w:color="auto" w:fill="auto"/>
-            <w:noWrap/>
-            <w:vAlign w:val="bottom"/>
-            <w:hideMark/>
-          </w:tcPr>
-          <w:p>
-            <w:pPr>
-              <w:spacing w:after="0" w:line="240" w:lineRule="auto"/>
-              <w:rPr>
-                <w:rFonts w:ascii="Calibri" w:eastAsia="Times New Roman" w:hAnsi="Calibri" w:cs="Calibri"/>
-                <w:color w:val="000000"/>
-                <w:sz w:val="18"/>
-                <w:szCs w:val="18"/>
-                <w:lang w:eastAsia="en-GB"/>
-              </w:rPr>
-            </w:pPr>
-            <w:r>
-              <w:rPr>
-                <w:rFonts w:ascii="Calibri" w:eastAsia="Times New Roman" w:hAnsi="Calibri" w:cs="Calibri"/>
-                <w:color w:val="000000"/>
-                <w:sz w:val="18"/>
-                <w:szCs w:val="18"/>
-                <w:lang w:eastAsia="en-GB"/>
-              </w:rPr>
-              <w:t>Network-Tests</w:t>
-            </w:r>
-          </w:p>
-        </w:tc>
-        <w:tc>
-          <w:tcPr>
-            <w:tcW w:w="6820" w:type="dxa"/>
-            <w:tcBorders>
-              <w:top w:val="single" w:sz="4" w:space="0" w:color="4472C4"/>
-              <w:left w:val="nil"/>
-              <w:bottom w:val="nil"/>
-              <w:right w:val="nil"/>
-            </w:tcBorders>
-            <w:shd w:val="clear" w:color="auto" w:fill="auto"/>
-            <w:vAlign w:val="bottom"/>
-            <w:hideMark/>
-          </w:tcPr>
-          <w:p>
-            <w:pPr>
-              <w:spacing w:after="0" w:line="240" w:lineRule="auto"/>
-              <w:rPr>
-                <w:rFonts w:ascii="Calibri" w:eastAsia="Times New Roman" w:hAnsi="Calibri" w:cs="Calibri"/>
-                <w:color w:val="000000"/>
-                <w:sz w:val="18"/>
-                <w:szCs w:val="18"/>
-                <w:lang w:eastAsia="en-GB"/>
-              </w:rPr>
-            </w:pPr>
-            <w:r>
-              <w:rPr>
-                <w:rFonts w:ascii="Calibri" w:eastAsia="Times New Roman" w:hAnsi="Calibri" w:cs="Calibri"/>
-                <w:color w:val="000000"/>
-                <w:sz w:val="18"/>
-                <w:szCs w:val="18"/>
-                <w:lang w:eastAsia="en-GB"/>
-              </w:rPr>
-              <w:t>Iterates over each server name/IP and calls other functions and maintains an array at the granularity of server name/IP to update with the status of each function call against the list items. Also prints the consolidated result received from called functions in a table format at the end. Figure 4. shows tabular formatted output.</w:t>
-            </w:r>
-          </w:p>
-        </w:tc>
-        <w:tc>
-          <w:tcPr>
-            <w:tcW w:w="1380" w:type="dxa"/>
-            <w:tcBorders>
-              <w:top w:val="single" w:sz="4" w:space="0" w:color="4472C4"/>
-              <w:left w:val="nil"/>
-              <w:bottom w:val="nil"/>
-              <w:right w:val="single" w:sz="4" w:space="0" w:color="4472C4"/>
-            </w:tcBorders>
-            <w:shd w:val="clear" w:color="auto" w:fill="auto"/>
-            <w:noWrap/>
-            <w:vAlign w:val="bottom"/>
-            <w:hideMark/>
-          </w:tcPr>
-          <w:p>
-            <w:pPr>
-              <w:spacing w:after="0" w:line="240" w:lineRule="auto"/>
-              <w:rPr>
-                <w:rFonts w:ascii="Calibri" w:eastAsia="Times New Roman" w:hAnsi="Calibri" w:cs="Calibri"/>
-                <w:color w:val="000000"/>
-                <w:sz w:val="18"/>
-                <w:szCs w:val="18"/>
-                <w:lang w:eastAsia="en-GB"/>
-              </w:rPr>
-            </w:pPr>
-            <w:r>
-              <w:rPr>
-                <w:rFonts w:ascii="Calibri" w:eastAsia="Times New Roman" w:hAnsi="Calibri" w:cs="Calibri"/>
-                <w:color w:val="000000"/>
-                <w:sz w:val="18"/>
-                <w:szCs w:val="18"/>
-                <w:lang w:eastAsia="en-GB"/>
-              </w:rPr>
-              <w:t>Main</w:t>
-            </w:r>
-          </w:p>
-        </w:tc>
-      </w:tr>
-      <w:tr>
-        <w:trPr>
-          <w:trHeight w:val="576"/>
-        </w:trPr>
-        <w:tc>
-          <w:tcPr>
-            <w:tcW w:w="2040" w:type="dxa"/>
-            <w:tcBorders>
-              <w:top w:val="single" w:sz="4" w:space="0" w:color="4472C4"/>
-              <w:left w:val="single" w:sz="4" w:space="0" w:color="4472C4"/>
-              <w:bottom w:val="nil"/>
-              <w:right w:val="nil"/>
-            </w:tcBorders>
-            <w:shd w:val="clear" w:color="auto" w:fill="auto"/>
-            <w:noWrap/>
-            <w:vAlign w:val="bottom"/>
-            <w:hideMark/>
-          </w:tcPr>
-          <w:p>
-            <w:pPr>
-              <w:spacing w:after="0" w:line="240" w:lineRule="auto"/>
-              <w:rPr>
-                <w:rFonts w:ascii="Calibri" w:eastAsia="Times New Roman" w:hAnsi="Calibri" w:cs="Calibri"/>
-                <w:color w:val="000000"/>
-                <w:sz w:val="18"/>
-                <w:szCs w:val="18"/>
-                <w:lang w:eastAsia="en-GB"/>
-              </w:rPr>
-            </w:pPr>
-            <w:r>
-              <w:rPr>
-                <w:rFonts w:ascii="Calibri" w:eastAsia="Times New Roman" w:hAnsi="Calibri" w:cs="Calibri"/>
-                <w:color w:val="000000"/>
-                <w:sz w:val="18"/>
-                <w:szCs w:val="18"/>
-                <w:lang w:eastAsia="en-GB"/>
-              </w:rPr>
-              <w:t>Test-Connection</w:t>
-            </w:r>
-          </w:p>
-        </w:tc>
-        <w:tc>
-          <w:tcPr>
-            <w:tcW w:w="6820" w:type="dxa"/>
-            <w:tcBorders>
-              <w:top w:val="single" w:sz="4" w:space="0" w:color="4472C4"/>
-              <w:left w:val="nil"/>
-              <w:bottom w:val="nil"/>
-              <w:right w:val="nil"/>
-            </w:tcBorders>
-            <w:shd w:val="clear" w:color="auto" w:fill="auto"/>
-            <w:vAlign w:val="bottom"/>
-            <w:hideMark/>
-          </w:tcPr>
-          <w:p>
-            <w:pPr>
-              <w:spacing w:after="0" w:line="240" w:lineRule="auto"/>
-              <w:rPr>
-                <w:rFonts w:ascii="Calibri" w:eastAsia="Times New Roman" w:hAnsi="Calibri" w:cs="Calibri"/>
-                <w:color w:val="000000"/>
-                <w:sz w:val="18"/>
-                <w:szCs w:val="18"/>
-                <w:lang w:eastAsia="en-GB"/>
-              </w:rPr>
-            </w:pPr>
-            <w:r>
-              <w:rPr>
-                <w:rFonts w:ascii="Calibri" w:eastAsia="Times New Roman" w:hAnsi="Calibri" w:cs="Calibri"/>
-                <w:color w:val="000000"/>
-                <w:sz w:val="18"/>
-                <w:szCs w:val="18"/>
-                <w:lang w:eastAsia="en-GB"/>
-              </w:rPr>
-              <w:t xml:space="preserve">This is a built-in PowerShell cmdlet that is called by Network-Tests to check whether a server is reachable or not. </w:t>
-            </w:r>
-            <w:proofErr w:type="spellStart"/>
-            <w:r>
-              <w:rPr>
-                <w:rFonts w:ascii="Calibri" w:eastAsia="Times New Roman" w:hAnsi="Calibri" w:cs="Calibri"/>
-                <w:color w:val="000000"/>
-                <w:sz w:val="18"/>
-                <w:szCs w:val="18"/>
-                <w:lang w:eastAsia="en-GB"/>
-              </w:rPr>
-              <w:t>Furhter</w:t>
-            </w:r>
-            <w:proofErr w:type="spellEnd"/>
-            <w:r>
-              <w:rPr>
-                <w:rFonts w:ascii="Calibri" w:eastAsia="Times New Roman" w:hAnsi="Calibri" w:cs="Calibri"/>
-                <w:color w:val="000000"/>
-                <w:sz w:val="18"/>
-                <w:szCs w:val="18"/>
-                <w:lang w:eastAsia="en-GB"/>
-              </w:rPr>
-              <w:t xml:space="preserve"> tests are progressed only if this is success</w:t>
-            </w:r>
-          </w:p>
-        </w:tc>
-        <w:tc>
-          <w:tcPr>
-            <w:tcW w:w="1380" w:type="dxa"/>
-            <w:tcBorders>
-              <w:top w:val="single" w:sz="4" w:space="0" w:color="4472C4"/>
-              <w:left w:val="nil"/>
-              <w:bottom w:val="nil"/>
-              <w:right w:val="single" w:sz="4" w:space="0" w:color="4472C4"/>
-            </w:tcBorders>
-            <w:shd w:val="clear" w:color="auto" w:fill="auto"/>
-            <w:noWrap/>
-            <w:vAlign w:val="bottom"/>
-            <w:hideMark/>
-          </w:tcPr>
-          <w:p>
-            <w:pPr>
-              <w:spacing w:after="0" w:line="240" w:lineRule="auto"/>
-              <w:rPr>
-                <w:rFonts w:ascii="Calibri" w:eastAsia="Times New Roman" w:hAnsi="Calibri" w:cs="Calibri"/>
-                <w:color w:val="000000"/>
-                <w:sz w:val="18"/>
-                <w:szCs w:val="18"/>
-                <w:lang w:eastAsia="en-GB"/>
-              </w:rPr>
-            </w:pPr>
-            <w:r>
-              <w:rPr>
-                <w:rFonts w:ascii="Calibri" w:eastAsia="Times New Roman" w:hAnsi="Calibri" w:cs="Calibri"/>
-                <w:color w:val="000000"/>
-                <w:sz w:val="18"/>
-                <w:szCs w:val="18"/>
-                <w:lang w:eastAsia="en-GB"/>
-              </w:rPr>
-              <w:t>Network-Tests</w:t>
-            </w:r>
-          </w:p>
-        </w:tc>
-      </w:tr>
-      <w:tr>
-        <w:trPr>
-          <w:trHeight w:val="576"/>
-        </w:trPr>
-        <w:tc>
-          <w:tcPr>
-            <w:tcW w:w="2040" w:type="dxa"/>
-            <w:tcBorders>
-              <w:top w:val="single" w:sz="4" w:space="0" w:color="4472C4"/>
-              <w:left w:val="single" w:sz="4" w:space="0" w:color="4472C4"/>
-              <w:bottom w:val="nil"/>
-              <w:right w:val="nil"/>
-            </w:tcBorders>
-            <w:shd w:val="clear" w:color="auto" w:fill="auto"/>
-            <w:noWrap/>
-            <w:vAlign w:val="bottom"/>
-            <w:hideMark/>
-          </w:tcPr>
-          <w:p>
-            <w:pPr>
-              <w:spacing w:after="0" w:line="240" w:lineRule="auto"/>
-              <w:rPr>
-                <w:rFonts w:ascii="Calibri" w:eastAsia="Times New Roman" w:hAnsi="Calibri" w:cs="Calibri"/>
-                <w:color w:val="000000"/>
-                <w:sz w:val="18"/>
-                <w:szCs w:val="18"/>
-                <w:lang w:eastAsia="en-GB"/>
-              </w:rPr>
-            </w:pPr>
-            <w:r>
-              <w:rPr>
-                <w:rFonts w:ascii="Calibri" w:eastAsia="Times New Roman" w:hAnsi="Calibri" w:cs="Calibri"/>
-                <w:color w:val="000000"/>
-                <w:sz w:val="18"/>
-                <w:szCs w:val="18"/>
-                <w:lang w:eastAsia="en-GB"/>
-              </w:rPr>
-              <w:t>Get-</w:t>
-            </w:r>
-            <w:proofErr w:type="spellStart"/>
-            <w:r>
-              <w:rPr>
-                <w:rFonts w:ascii="Calibri" w:eastAsia="Times New Roman" w:hAnsi="Calibri" w:cs="Calibri"/>
-                <w:color w:val="000000"/>
-                <w:sz w:val="18"/>
-                <w:szCs w:val="18"/>
-                <w:lang w:eastAsia="en-GB"/>
-              </w:rPr>
-              <w:t>UserDetail</w:t>
-            </w:r>
-            <w:proofErr w:type="spellEnd"/>
-          </w:p>
-        </w:tc>
-        <w:tc>
-          <w:tcPr>
-            <w:tcW w:w="6820" w:type="dxa"/>
-            <w:tcBorders>
-              <w:top w:val="single" w:sz="4" w:space="0" w:color="4472C4"/>
-              <w:left w:val="nil"/>
-              <w:bottom w:val="nil"/>
-              <w:right w:val="nil"/>
-            </w:tcBorders>
-            <w:shd w:val="clear" w:color="auto" w:fill="auto"/>
-            <w:vAlign w:val="bottom"/>
-            <w:hideMark/>
-          </w:tcPr>
-          <w:p>
-            <w:pPr>
-              <w:spacing w:after="0" w:line="240" w:lineRule="auto"/>
-              <w:rPr>
-                <w:rFonts w:ascii="Calibri" w:eastAsia="Times New Roman" w:hAnsi="Calibri" w:cs="Calibri"/>
-                <w:color w:val="000000"/>
-                <w:sz w:val="18"/>
-                <w:szCs w:val="18"/>
-                <w:lang w:eastAsia="en-GB"/>
-              </w:rPr>
-            </w:pPr>
-            <w:r>
-              <w:rPr>
-                <w:rFonts w:ascii="Calibri" w:eastAsia="Times New Roman" w:hAnsi="Calibri" w:cs="Calibri"/>
-                <w:color w:val="000000"/>
-                <w:sz w:val="18"/>
-                <w:szCs w:val="18"/>
-                <w:lang w:eastAsia="en-GB"/>
-              </w:rPr>
-              <w:t>Get the logged in user a/c of the server; Returns the detail in an array; If there is any error then the error/warning is returned instead of the user detail</w:t>
-            </w:r>
-          </w:p>
-        </w:tc>
-        <w:tc>
-          <w:tcPr>
-            <w:tcW w:w="1380" w:type="dxa"/>
-            <w:tcBorders>
-              <w:top w:val="single" w:sz="4" w:space="0" w:color="4472C4"/>
-              <w:left w:val="nil"/>
-              <w:bottom w:val="nil"/>
-              <w:right w:val="single" w:sz="4" w:space="0" w:color="4472C4"/>
-            </w:tcBorders>
-            <w:shd w:val="clear" w:color="auto" w:fill="auto"/>
-            <w:noWrap/>
-            <w:vAlign w:val="bottom"/>
-            <w:hideMark/>
-          </w:tcPr>
-          <w:p>
-            <w:pPr>
-              <w:spacing w:after="0" w:line="240" w:lineRule="auto"/>
-              <w:rPr>
-                <w:rFonts w:ascii="Calibri" w:eastAsia="Times New Roman" w:hAnsi="Calibri" w:cs="Calibri"/>
-                <w:color w:val="000000"/>
-                <w:sz w:val="18"/>
-                <w:szCs w:val="18"/>
-                <w:lang w:eastAsia="en-GB"/>
-              </w:rPr>
-            </w:pPr>
-            <w:r>
-              <w:rPr>
-                <w:rFonts w:ascii="Calibri" w:eastAsia="Times New Roman" w:hAnsi="Calibri" w:cs="Calibri"/>
-                <w:color w:val="000000"/>
-                <w:sz w:val="18"/>
-                <w:szCs w:val="18"/>
-                <w:lang w:eastAsia="en-GB"/>
-              </w:rPr>
-              <w:t>Network-Tests</w:t>
-            </w:r>
-          </w:p>
-        </w:tc>
-      </w:tr>
-      <w:tr>
-        <w:trPr>
-          <w:trHeight w:val="576"/>
-        </w:trPr>
-        <w:tc>
-          <w:tcPr>
-            <w:tcW w:w="2040" w:type="dxa"/>
-            <w:tcBorders>
-              <w:top w:val="single" w:sz="4" w:space="0" w:color="4472C4"/>
-              <w:left w:val="single" w:sz="4" w:space="0" w:color="4472C4"/>
-              <w:bottom w:val="nil"/>
-              <w:right w:val="nil"/>
-            </w:tcBorders>
-            <w:shd w:val="clear" w:color="auto" w:fill="auto"/>
-            <w:noWrap/>
-            <w:vAlign w:val="bottom"/>
-            <w:hideMark/>
-          </w:tcPr>
-          <w:p>
-            <w:pPr>
-              <w:spacing w:after="0" w:line="240" w:lineRule="auto"/>
-              <w:rPr>
-                <w:rFonts w:ascii="Calibri" w:eastAsia="Times New Roman" w:hAnsi="Calibri" w:cs="Calibri"/>
-                <w:color w:val="000000"/>
-                <w:sz w:val="18"/>
-                <w:szCs w:val="18"/>
-                <w:lang w:eastAsia="en-GB"/>
-              </w:rPr>
-            </w:pPr>
-            <w:r>
-              <w:rPr>
-                <w:rFonts w:ascii="Calibri" w:eastAsia="Times New Roman" w:hAnsi="Calibri" w:cs="Calibri"/>
-                <w:color w:val="000000"/>
-                <w:sz w:val="18"/>
-                <w:szCs w:val="18"/>
-                <w:lang w:eastAsia="en-GB"/>
-              </w:rPr>
-              <w:t>Check-</w:t>
-            </w:r>
-            <w:proofErr w:type="spellStart"/>
-            <w:r>
-              <w:rPr>
-                <w:rFonts w:ascii="Calibri" w:eastAsia="Times New Roman" w:hAnsi="Calibri" w:cs="Calibri"/>
-                <w:color w:val="000000"/>
-                <w:sz w:val="18"/>
-                <w:szCs w:val="18"/>
-                <w:lang w:eastAsia="en-GB"/>
-              </w:rPr>
-              <w:t>WarningsErrors</w:t>
-            </w:r>
-            <w:proofErr w:type="spellEnd"/>
-          </w:p>
-        </w:tc>
-        <w:tc>
-          <w:tcPr>
-            <w:tcW w:w="6820" w:type="dxa"/>
-            <w:tcBorders>
-              <w:top w:val="single" w:sz="4" w:space="0" w:color="4472C4"/>
-              <w:left w:val="nil"/>
-              <w:bottom w:val="nil"/>
-              <w:right w:val="nil"/>
-            </w:tcBorders>
-            <w:shd w:val="clear" w:color="auto" w:fill="auto"/>
-            <w:vAlign w:val="bottom"/>
-            <w:hideMark/>
-          </w:tcPr>
-          <w:p>
-            <w:pPr>
-              <w:spacing w:after="0" w:line="240" w:lineRule="auto"/>
-              <w:rPr>
-                <w:rFonts w:ascii="Calibri" w:eastAsia="Times New Roman" w:hAnsi="Calibri" w:cs="Calibri"/>
-                <w:color w:val="000000"/>
-                <w:sz w:val="18"/>
-                <w:szCs w:val="18"/>
-                <w:lang w:eastAsia="en-GB"/>
-              </w:rPr>
-            </w:pPr>
-            <w:r>
-              <w:rPr>
-                <w:rFonts w:ascii="Calibri" w:eastAsia="Times New Roman" w:hAnsi="Calibri" w:cs="Calibri"/>
-                <w:color w:val="000000"/>
-                <w:sz w:val="18"/>
-                <w:szCs w:val="18"/>
-                <w:lang w:eastAsia="en-GB"/>
-              </w:rPr>
-              <w:t>Reads the event logs of a server and returns the details of the logs including the message; if it cannot read then an error message is returned instead of the log details</w:t>
-            </w:r>
-          </w:p>
-        </w:tc>
-        <w:tc>
-          <w:tcPr>
-            <w:tcW w:w="1380" w:type="dxa"/>
-            <w:tcBorders>
-              <w:top w:val="single" w:sz="4" w:space="0" w:color="4472C4"/>
-              <w:left w:val="nil"/>
-              <w:bottom w:val="nil"/>
-              <w:right w:val="single" w:sz="4" w:space="0" w:color="4472C4"/>
-            </w:tcBorders>
-            <w:shd w:val="clear" w:color="auto" w:fill="auto"/>
-            <w:noWrap/>
-            <w:vAlign w:val="bottom"/>
-            <w:hideMark/>
-          </w:tcPr>
-          <w:p>
-            <w:pPr>
-              <w:spacing w:after="0" w:line="240" w:lineRule="auto"/>
-              <w:rPr>
-                <w:rFonts w:ascii="Calibri" w:eastAsia="Times New Roman" w:hAnsi="Calibri" w:cs="Calibri"/>
-                <w:color w:val="000000"/>
-                <w:sz w:val="18"/>
-                <w:szCs w:val="18"/>
-                <w:lang w:eastAsia="en-GB"/>
-              </w:rPr>
-            </w:pPr>
-            <w:r>
-              <w:rPr>
-                <w:rFonts w:ascii="Calibri" w:eastAsia="Times New Roman" w:hAnsi="Calibri" w:cs="Calibri"/>
-                <w:color w:val="000000"/>
-                <w:sz w:val="18"/>
-                <w:szCs w:val="18"/>
-                <w:lang w:eastAsia="en-GB"/>
-              </w:rPr>
-              <w:t>Network-Tests</w:t>
-            </w:r>
-          </w:p>
-        </w:tc>
-      </w:tr>
-      <w:tr>
-        <w:trPr>
-          <w:trHeight w:val="576"/>
-        </w:trPr>
-        <w:tc>
-          <w:tcPr>
-            <w:tcW w:w="2040" w:type="dxa"/>
-            <w:tcBorders>
-              <w:top w:val="single" w:sz="4" w:space="0" w:color="4472C4"/>
-              <w:left w:val="single" w:sz="4" w:space="0" w:color="4472C4"/>
-              <w:bottom w:val="nil"/>
-              <w:right w:val="nil"/>
-            </w:tcBorders>
-            <w:shd w:val="clear" w:color="auto" w:fill="auto"/>
-            <w:noWrap/>
-            <w:vAlign w:val="bottom"/>
-            <w:hideMark/>
-          </w:tcPr>
-          <w:p>
-            <w:pPr>
-              <w:spacing w:after="0" w:line="240" w:lineRule="auto"/>
-              <w:rPr>
-                <w:rFonts w:ascii="Calibri" w:eastAsia="Times New Roman" w:hAnsi="Calibri" w:cs="Calibri"/>
-                <w:color w:val="000000"/>
-                <w:sz w:val="18"/>
-                <w:szCs w:val="18"/>
-                <w:lang w:eastAsia="en-GB"/>
-              </w:rPr>
-            </w:pPr>
-            <w:r>
-              <w:rPr>
-                <w:rFonts w:ascii="Calibri" w:eastAsia="Times New Roman" w:hAnsi="Calibri" w:cs="Calibri"/>
-                <w:color w:val="000000"/>
-                <w:sz w:val="18"/>
-                <w:szCs w:val="18"/>
-                <w:lang w:eastAsia="en-GB"/>
-              </w:rPr>
-              <w:t>Get-</w:t>
-            </w:r>
-            <w:proofErr w:type="spellStart"/>
-            <w:r>
-              <w:rPr>
-                <w:rFonts w:ascii="Calibri" w:eastAsia="Times New Roman" w:hAnsi="Calibri" w:cs="Calibri"/>
-                <w:color w:val="000000"/>
-                <w:sz w:val="18"/>
-                <w:szCs w:val="18"/>
-                <w:lang w:eastAsia="en-GB"/>
-              </w:rPr>
-              <w:t>NetworkInfo</w:t>
-            </w:r>
-            <w:proofErr w:type="spellEnd"/>
-          </w:p>
-        </w:tc>
-        <w:tc>
-          <w:tcPr>
-            <w:tcW w:w="6820" w:type="dxa"/>
-            <w:tcBorders>
-              <w:top w:val="single" w:sz="4" w:space="0" w:color="4472C4"/>
-              <w:left w:val="nil"/>
-              <w:bottom w:val="nil"/>
-              <w:right w:val="nil"/>
-            </w:tcBorders>
-            <w:shd w:val="clear" w:color="auto" w:fill="auto"/>
-            <w:vAlign w:val="bottom"/>
-            <w:hideMark/>
-          </w:tcPr>
-          <w:p>
-            <w:pPr>
-              <w:spacing w:after="0" w:line="240" w:lineRule="auto"/>
-              <w:rPr>
-                <w:rFonts w:ascii="Calibri" w:eastAsia="Times New Roman" w:hAnsi="Calibri" w:cs="Calibri"/>
-                <w:color w:val="000000"/>
-                <w:sz w:val="18"/>
-                <w:szCs w:val="18"/>
-                <w:lang w:eastAsia="en-GB"/>
-              </w:rPr>
-            </w:pPr>
-            <w:r>
-              <w:rPr>
-                <w:rFonts w:ascii="Calibri" w:eastAsia="Times New Roman" w:hAnsi="Calibri" w:cs="Calibri"/>
-                <w:color w:val="000000"/>
-                <w:sz w:val="18"/>
-                <w:szCs w:val="18"/>
-                <w:lang w:eastAsia="en-GB"/>
-              </w:rPr>
-              <w:t>Returns network details like IP addresses associated, routes, ping status; If there is an error that happens when the probe is initiated then instead of the details the error message is returned</w:t>
-            </w:r>
-          </w:p>
-        </w:tc>
-        <w:tc>
-          <w:tcPr>
-            <w:tcW w:w="1380" w:type="dxa"/>
-            <w:tcBorders>
-              <w:top w:val="single" w:sz="4" w:space="0" w:color="4472C4"/>
-              <w:left w:val="nil"/>
-              <w:bottom w:val="nil"/>
-              <w:right w:val="single" w:sz="4" w:space="0" w:color="4472C4"/>
-            </w:tcBorders>
-            <w:shd w:val="clear" w:color="auto" w:fill="auto"/>
-            <w:noWrap/>
-            <w:vAlign w:val="bottom"/>
-            <w:hideMark/>
-          </w:tcPr>
-          <w:p>
-            <w:pPr>
-              <w:spacing w:after="0" w:line="240" w:lineRule="auto"/>
-              <w:rPr>
-                <w:rFonts w:ascii="Calibri" w:eastAsia="Times New Roman" w:hAnsi="Calibri" w:cs="Calibri"/>
-                <w:color w:val="000000"/>
-                <w:sz w:val="18"/>
-                <w:szCs w:val="18"/>
-                <w:lang w:eastAsia="en-GB"/>
-              </w:rPr>
-            </w:pPr>
-            <w:r>
-              <w:rPr>
-                <w:rFonts w:ascii="Calibri" w:eastAsia="Times New Roman" w:hAnsi="Calibri" w:cs="Calibri"/>
-                <w:color w:val="000000"/>
-                <w:sz w:val="18"/>
-                <w:szCs w:val="18"/>
-                <w:lang w:eastAsia="en-GB"/>
-              </w:rPr>
-              <w:t>Network-Tests</w:t>
-            </w:r>
-          </w:p>
-        </w:tc>
-      </w:tr>
-      <w:tr>
-        <w:trPr>
-          <w:trHeight w:val="576"/>
-        </w:trPr>
-        <w:tc>
-          <w:tcPr>
-            <w:tcW w:w="2040" w:type="dxa"/>
-            <w:tcBorders>
-              <w:top w:val="single" w:sz="4" w:space="0" w:color="4472C4"/>
-              <w:left w:val="single" w:sz="4" w:space="0" w:color="4472C4"/>
-              <w:bottom w:val="single" w:sz="4" w:space="0" w:color="4472C4"/>
-              <w:right w:val="nil"/>
-            </w:tcBorders>
-            <w:shd w:val="clear" w:color="auto" w:fill="auto"/>
-            <w:noWrap/>
-            <w:vAlign w:val="bottom"/>
-            <w:hideMark/>
-          </w:tcPr>
-          <w:p>
-            <w:pPr>
-              <w:spacing w:after="0" w:line="240" w:lineRule="auto"/>
-              <w:rPr>
-                <w:rFonts w:ascii="Calibri" w:eastAsia="Times New Roman" w:hAnsi="Calibri" w:cs="Calibri"/>
-                <w:color w:val="000000"/>
-                <w:sz w:val="18"/>
-                <w:szCs w:val="18"/>
-                <w:lang w:eastAsia="en-GB"/>
-              </w:rPr>
-            </w:pPr>
-            <w:r>
-              <w:rPr>
-                <w:rFonts w:ascii="Calibri" w:eastAsia="Times New Roman" w:hAnsi="Calibri" w:cs="Calibri"/>
-                <w:color w:val="000000"/>
-                <w:sz w:val="18"/>
-                <w:szCs w:val="18"/>
-                <w:lang w:eastAsia="en-GB"/>
-              </w:rPr>
-              <w:t>Check-</w:t>
-            </w:r>
-            <w:proofErr w:type="spellStart"/>
-            <w:r>
-              <w:rPr>
-                <w:rFonts w:ascii="Calibri" w:eastAsia="Times New Roman" w:hAnsi="Calibri" w:cs="Calibri"/>
-                <w:color w:val="000000"/>
-                <w:sz w:val="18"/>
-                <w:szCs w:val="18"/>
-                <w:lang w:eastAsia="en-GB"/>
-              </w:rPr>
-              <w:t>OpenPorts</w:t>
-            </w:r>
-            <w:proofErr w:type="spellEnd"/>
-          </w:p>
-        </w:tc>
-        <w:tc>
-          <w:tcPr>
-            <w:tcW w:w="6820" w:type="dxa"/>
-            <w:tcBorders>
-              <w:top w:val="single" w:sz="4" w:space="0" w:color="4472C4"/>
-              <w:left w:val="nil"/>
-              <w:bottom w:val="single" w:sz="4" w:space="0" w:color="4472C4"/>
-              <w:right w:val="nil"/>
-            </w:tcBorders>
-            <w:shd w:val="clear" w:color="auto" w:fill="auto"/>
-            <w:vAlign w:val="bottom"/>
-            <w:hideMark/>
-          </w:tcPr>
-          <w:p>
-            <w:pPr>
-              <w:spacing w:after="0" w:line="240" w:lineRule="auto"/>
-              <w:rPr>
-                <w:rFonts w:ascii="Calibri" w:eastAsia="Times New Roman" w:hAnsi="Calibri" w:cs="Calibri"/>
-                <w:color w:val="000000"/>
-                <w:sz w:val="18"/>
-                <w:szCs w:val="18"/>
-                <w:lang w:eastAsia="en-GB"/>
-              </w:rPr>
-            </w:pPr>
-            <w:r>
-              <w:rPr>
-                <w:rFonts w:ascii="Calibri" w:eastAsia="Times New Roman" w:hAnsi="Calibri" w:cs="Calibri"/>
-                <w:color w:val="000000"/>
-                <w:sz w:val="18"/>
-                <w:szCs w:val="18"/>
-                <w:lang w:eastAsia="en-GB"/>
-              </w:rPr>
-              <w:t>Returns a list of ports and status whether they are open or not; If an error happens then the error message is returned instead</w:t>
-            </w:r>
-          </w:p>
-        </w:tc>
-        <w:tc>
-          <w:tcPr>
-            <w:tcW w:w="1380" w:type="dxa"/>
-            <w:tcBorders>
-              <w:top w:val="single" w:sz="4" w:space="0" w:color="4472C4"/>
-              <w:left w:val="nil"/>
-              <w:bottom w:val="single" w:sz="4" w:space="0" w:color="4472C4"/>
-              <w:right w:val="single" w:sz="4" w:space="0" w:color="4472C4"/>
-            </w:tcBorders>
-            <w:shd w:val="clear" w:color="auto" w:fill="auto"/>
-            <w:noWrap/>
-            <w:vAlign w:val="bottom"/>
-            <w:hideMark/>
-          </w:tcPr>
-          <w:p>
-            <w:pPr>
-              <w:spacing w:after="0" w:line="240" w:lineRule="auto"/>
-              <w:rPr>
-                <w:rFonts w:ascii="Calibri" w:eastAsia="Times New Roman" w:hAnsi="Calibri" w:cs="Calibri"/>
-                <w:color w:val="000000"/>
-                <w:sz w:val="18"/>
-                <w:szCs w:val="18"/>
-                <w:lang w:eastAsia="en-GB"/>
-              </w:rPr>
-            </w:pPr>
-            <w:r>
-              <w:rPr>
-                <w:rFonts w:ascii="Calibri" w:eastAsia="Times New Roman" w:hAnsi="Calibri" w:cs="Calibri"/>
-                <w:color w:val="000000"/>
-                <w:sz w:val="18"/>
-                <w:szCs w:val="18"/>
-                <w:lang w:eastAsia="en-GB"/>
-              </w:rPr>
-              <w:t>Network-Tests</w:t>
-            </w:r>
-          </w:p>
-        </w:tc>
-      </w:tr>
-    </w:tbl>
-    <w:p>
-      <w:pPr>
-        <w:jc w:val="center"/>
-        <w:rPr>
-          <w:i/>
-          <w:iCs/>
-          <w:color w:val="44546A" w:themeColor="text2"/>
-          <w:sz w:val="18"/>
-          <w:szCs w:val="18"/>
-        </w:rPr>
-      </w:pPr>
-      <w:r>
-        <w:rPr>
-          <w:i/>
-          <w:iCs/>
-          <w:color w:val="44546A" w:themeColor="text2"/>
-          <w:sz w:val="18"/>
-          <w:szCs w:val="18"/>
-        </w:rPr>
-        <w:t>Table 1. Functions and their descriptions in the PowerShell code</w:t>
-      </w:r>
-    </w:p>
-    <w:p>
-      <w:pPr>
-        <w:jc w:val="center"/>
-        <w:rPr>
-          <w:i/>
-          <w:iCs/>
-          <w:color w:val="44546A" w:themeColor="text2"/>
-          <w:sz w:val="18"/>
-          <w:szCs w:val="18"/>
-        </w:rPr>
-      </w:pPr>
-    </w:p>
-    <w:p>
-      <w:pPr>
-        <w:keepNext/>
-      </w:pPr>
-      <w:r>
-        <w:rPr>
-          <w:noProof/>
-        </w:rPr>
-        <w:drawing>
-          <wp:inline distT="0" distB="0" distL="0" distR="0" wp14:anchorId="260CB46C" wp14:editId="16C1735B">
-            <wp:extent cx="5732780" cy="1717675"/>
-            <wp:effectExtent l="0" t="0" r="1270" b="0"/>
-            <wp:docPr id="2" name="Picture 2"/>
-            <wp:cNvGraphicFramePr>
-              <a:graphicFrameLocks xmlns:a="http://schemas.openxmlformats.org/drawingml/2006/main" noChangeAspect="1"/>
-            </wp:cNvGraphicFramePr>
-            <a:graphic xmlns:a="http://schemas.openxmlformats.org/drawingml/2006/main">
-              <a:graphicData uri="http://schemas.openxmlformats.org/drawingml/2006/picture">
-                <pic:pic xmlns:pic="http://schemas.openxmlformats.org/drawingml/2006/picture">
-                  <pic:nvPicPr>
-                    <pic:cNvPr id="0" name="Picture 2"/>
-                    <pic:cNvPicPr>
-                      <a:picLocks noChangeAspect="1" noChangeArrowheads="1"/>
-                    </pic:cNvPicPr>
-                  </pic:nvPicPr>
-                  <pic:blipFill>
-                    <a:blip r:embed="rId6" cstate="print">
-                      <a:extLst>
-                        <a:ext uri="{28A0092B-C50C-407E-A947-70E740481C1C}">
-                          <a14:useLocalDpi xmlns:a14="http://schemas.microsoft.com/office/drawing/2010/main" val="0"/>
-                        </a:ext>
-                      </a:extLst>
-                    </a:blip>
-                    <a:srcRect/>
-                    <a:stretch>
-                      <a:fillRect/>
-                    </a:stretch>
-                  </pic:blipFill>
-                  <pic:spPr bwMode="auto">
-                    <a:xfrm>
-                      <a:off x="0" y="0"/>
-                      <a:ext cx="5732780" cy="1717675"/>
-                    </a:xfrm>
-                    <a:prstGeom prst="rect">
-                      <a:avLst/>
-                    </a:prstGeom>
-                    <a:noFill/>
-                    <a:ln>
-                      <a:noFill/>
-                    </a:ln>
-                  </pic:spPr>
-                </pic:pic>
-              </a:graphicData>
-            </a:graphic>
-          </wp:inline>
-        </w:drawing>
-      </w:r>
-    </w:p>
-    <w:p>
-      <w:pPr>
         <w:pStyle w:val="Caption"/>
-        <w:jc w:val="center"/>
-      </w:pPr>
-      <w:r>
-        <w:t xml:space="preserve">Figure </w:t>
-      </w:r>
-      <w:fldSimple w:instr=" SEQ Figure \* ARABIC ">
-        <w:r>
-          <w:rPr>
-            <w:noProof/>
-          </w:rPr>
-          <w:t>1</w:t>
-        </w:r>
-      </w:fldSimple>
-      <w:r>
-        <w:t>. Phases in new DevOps process</w:t>
-      </w:r>
-    </w:p>
-    <w:p/>
-    <w:p>
-      <w:pPr>
-        <w:pStyle w:val="Heading2"/>
-      </w:pPr>
-    </w:p>
-    <w:p>
-      <w:pPr>
-        <w:keepNext/>
-        <w:jc w:val="center"/>
-      </w:pPr>
-      <w:r>
-        <w:rPr>
-          <w:noProof/>
-        </w:rPr>
-        <w:drawing>
-          <wp:inline distT="0" distB="0" distL="0" distR="0" wp14:anchorId="6D570EB8" wp14:editId="70EF47C0">
-            <wp:extent cx="5730240" cy="6164580"/>
-            <wp:effectExtent l="0" t="0" r="3810" b="7620"/>
-            <wp:docPr id="5" name="Picture 5"/>
-            <wp:cNvGraphicFramePr>
-              <a:graphicFrameLocks xmlns:a="http://schemas.openxmlformats.org/drawingml/2006/main" noChangeAspect="1"/>
-            </wp:cNvGraphicFramePr>
-            <a:graphic xmlns:a="http://schemas.openxmlformats.org/drawingml/2006/main">
-              <a:graphicData uri="http://schemas.openxmlformats.org/drawingml/2006/picture">
-                <pic:pic xmlns:pic="http://schemas.openxmlformats.org/drawingml/2006/picture">
-                  <pic:nvPicPr>
-                    <pic:cNvPr id="0" name="Picture 3"/>
-                    <pic:cNvPicPr>
-                      <a:picLocks noChangeAspect="1" noChangeArrowheads="1"/>
-                    </pic:cNvPicPr>
-                  </pic:nvPicPr>
-                  <pic:blipFill>
-                    <a:blip r:embed="rId7">
-                      <a:extLst>
-                        <a:ext uri="{28A0092B-C50C-407E-A947-70E740481C1C}">
-                          <a14:useLocalDpi xmlns:a14="http://schemas.microsoft.com/office/drawing/2010/main" val="0"/>
-                        </a:ext>
-                      </a:extLst>
-                    </a:blip>
-                    <a:srcRect/>
-                    <a:stretch>
-                      <a:fillRect/>
-                    </a:stretch>
-                  </pic:blipFill>
-                  <pic:spPr bwMode="auto">
-                    <a:xfrm>
-                      <a:off x="0" y="0"/>
-                      <a:ext cx="5730240" cy="6164580"/>
-                    </a:xfrm>
-                    <a:prstGeom prst="rect">
-                      <a:avLst/>
-                    </a:prstGeom>
-                    <a:noFill/>
-                    <a:ln>
-                      <a:noFill/>
-                    </a:ln>
-                  </pic:spPr>
-                </pic:pic>
-              </a:graphicData>
-            </a:graphic>
-          </wp:inline>
-        </w:drawing>
-      </w:r>
-    </w:p>
-    <w:p>
-      <w:pPr>
-        <w:pStyle w:val="Caption"/>
-        <w:jc w:val="center"/>
-      </w:pPr>
-      <w:r>
-        <w:t xml:space="preserve">Figure </w:t>
-      </w:r>
-      <w:fldSimple w:instr=" SEQ Figure \* ARABIC ">
-        <w:r>
-          <w:rPr>
-            <w:noProof/>
-          </w:rPr>
-          <w:t>2</w:t>
-        </w:r>
-      </w:fldSimple>
-      <w:r>
-        <w:t xml:space="preserve">. Proposed </w:t>
-      </w:r>
-      <w:r>
-        <w:t>framework</w:t>
-      </w:r>
-      <w:r>
-        <w:t xml:space="preserve"> </w:t>
-      </w:r>
-      <w:r>
-        <w:t xml:space="preserve">at a detailed level from a </w:t>
-      </w:r>
-      <w:r>
-        <w:t>developer view</w:t>
-      </w:r>
-    </w:p>
-    <w:p>
-      <w:pPr>
-        <w:jc w:val="center"/>
-      </w:pPr>
-    </w:p>
-    <w:p/>
-    <w:p/>
-    <w:p>
-      <w:r>
-        <w:rPr>
-          <w:noProof/>
-        </w:rPr>
-        <w:lastRenderedPageBreak/>
-        <w:drawing>
-          <wp:inline distT="0" distB="0" distL="0" distR="0" wp14:anchorId="290CAAF8" wp14:editId="44482099">
-            <wp:extent cx="5725795" cy="5323205"/>
-            <wp:effectExtent l="0" t="0" r="8255" b="0"/>
-            <wp:docPr id="4" name="Picture 4"/>
-            <wp:cNvGraphicFramePr>
-              <a:graphicFrameLocks xmlns:a="http://schemas.openxmlformats.org/drawingml/2006/main" noChangeAspect="1"/>
-            </wp:cNvGraphicFramePr>
-            <a:graphic xmlns:a="http://schemas.openxmlformats.org/drawingml/2006/main">
-              <a:graphicData uri="http://schemas.openxmlformats.org/drawingml/2006/picture">
-                <pic:pic xmlns:pic="http://schemas.openxmlformats.org/drawingml/2006/picture">
-                  <pic:nvPicPr>
-                    <pic:cNvPr id="0" name="Picture 1"/>
-                    <pic:cNvPicPr>
-                      <a:picLocks noChangeAspect="1" noChangeArrowheads="1"/>
-                    </pic:cNvPicPr>
-                  </pic:nvPicPr>
-                  <pic:blipFill>
-                    <a:blip r:embed="rId8">
-                      <a:extLst>
-                        <a:ext uri="{28A0092B-C50C-407E-A947-70E740481C1C}">
-                          <a14:useLocalDpi xmlns:a14="http://schemas.microsoft.com/office/drawing/2010/main" val="0"/>
-                        </a:ext>
-                      </a:extLst>
-                    </a:blip>
-                    <a:srcRect/>
-                    <a:stretch>
-                      <a:fillRect/>
-                    </a:stretch>
-                  </pic:blipFill>
-                  <pic:spPr bwMode="auto">
-                    <a:xfrm>
-                      <a:off x="0" y="0"/>
-                      <a:ext cx="5725795" cy="5323205"/>
-                    </a:xfrm>
-                    <a:prstGeom prst="rect">
-                      <a:avLst/>
-                    </a:prstGeom>
-                    <a:noFill/>
-                    <a:ln>
-                      <a:noFill/>
-                    </a:ln>
-                  </pic:spPr>
-                </pic:pic>
-              </a:graphicData>
-            </a:graphic>
-          </wp:inline>
-        </w:drawing>
-      </w:r>
-    </w:p>
-    <w:p>
-      <w:pPr>
-        <w:pStyle w:val="Caption"/>
-        <w:jc w:val="center"/>
-      </w:pPr>
-      <w:r>
-        <w:t xml:space="preserve"> </w:t>
-      </w:r>
-      <w:r>
-        <w:t xml:space="preserve">Figure </w:t>
-      </w:r>
-      <w:r>
-        <w:t>3</w:t>
-      </w:r>
-      <w:r>
-        <w:t xml:space="preserve">. </w:t>
-      </w:r>
-      <w:r>
-        <w:t>Sequence diagram showing the flow between function calls in the sample PowerShell code</w:t>
-      </w:r>
-    </w:p>
-    <w:p/>
-    <w:p>
-      <w:pPr>
-        <w:keepNext/>
-      </w:pPr>
-      <w:r>
-        <w:rPr>
-          <w:noProof/>
-        </w:rPr>
-        <w:drawing>
-          <wp:inline distT="0" distB="0" distL="0" distR="0" wp14:anchorId="229B66C3" wp14:editId="5738A8D2">
-            <wp:extent cx="5731510" cy="2047240"/>
-            <wp:effectExtent l="0" t="0" r="2540" b="0"/>
-            <wp:docPr id="3" name="Picture 3"/>
-            <wp:cNvGraphicFramePr>
-              <a:graphicFrameLocks xmlns:a="http://schemas.openxmlformats.org/drawingml/2006/main" noChangeAspect="1"/>
-            </wp:cNvGraphicFramePr>
-            <a:graphic xmlns:a="http://schemas.openxmlformats.org/drawingml/2006/main">
-              <a:graphicData uri="http://schemas.openxmlformats.org/drawingml/2006/picture">
-                <pic:pic xmlns:pic="http://schemas.openxmlformats.org/drawingml/2006/picture">
-                  <pic:nvPicPr>
-                    <pic:cNvPr id="1" name=""/>
-                    <pic:cNvPicPr/>
-                  </pic:nvPicPr>
-                  <pic:blipFill>
-                    <a:blip r:embed="rId9"/>
-                    <a:stretch>
-                      <a:fillRect/>
-                    </a:stretch>
-                  </pic:blipFill>
-                  <pic:spPr>
-                    <a:xfrm>
-                      <a:off x="0" y="0"/>
-                      <a:ext cx="5731510" cy="2047240"/>
-                    </a:xfrm>
-                    <a:prstGeom prst="rect">
-                      <a:avLst/>
-                    </a:prstGeom>
-                  </pic:spPr>
-                </pic:pic>
-              </a:graphicData>
-            </a:graphic>
-          </wp:inline>
-        </w:drawing>
-      </w:r>
-    </w:p>
-    <w:p>
-      <w:pPr>
-        <w:pStyle w:val="Caption"/>
-        <w:jc w:val="center"/>
-      </w:pPr>
-      <w:r>
-        <w:t xml:space="preserve">Figure 4. </w:t>
-      </w:r>
-      <w:r>
-        <w:t>Expected</w:t>
-      </w:r>
-      <w:r>
-        <w:t xml:space="preserve"> output of PowerShell code</w:t>
-      </w:r>
+      </w:pPr>
     </w:p>
     <w:sectPr>
       <w:pgSz w:w="11906" w:h="16838"/>
@@ -3974,8 +4250,8 @@
   <w:abstractNum w:abstractNumId="1" w15:restartNumberingAfterBreak="0">
     <w:nsid w:val="416F73AE"/>
     <w:multiLevelType w:val="hybridMultilevel"/>
-    <w:tmpl w:val="32205C04"/>
-    <w:lvl w:ilvl="0" w:tplc="0809000F">
+    <w:tmpl w:val="8AC2A314"/>
+    <w:lvl w:ilvl="0" w:tplc="B24A44FC">
       <w:start w:val="1"/>
       <w:numFmt w:val="decimal"/>
       <w:lvlText w:val="%1."/>
@@ -3983,6 +4259,10 @@
       <w:pPr>
         <w:ind w:left="360" w:hanging="360"/>
       </w:pPr>
+      <w:rPr>
+        <w:b/>
+        <w:bCs/>
+      </w:rPr>
     </w:lvl>
     <w:lvl w:ilvl="1" w:tplc="08090019" w:tentative="1">
       <w:start w:val="1"/>
@@ -5025,6 +5305,29 @@
     <w:unhideWhenUsed/>
     <w:rsid w:val="00586D73"/>
   </w:style>
+  <w:style w:type="character" w:styleId="Hyperlink">
+    <w:name w:val="Hyperlink"/>
+    <w:basedOn w:val="DefaultParagraphFont"/>
+    <w:uiPriority w:val="99"/>
+    <w:unhideWhenUsed/>
+    <w:rsid w:val="001A7D4D"/>
+    <w:rPr>
+      <w:color w:val="0563C1" w:themeColor="hyperlink"/>
+      <w:u w:val="single"/>
+    </w:rPr>
+  </w:style>
+  <w:style w:type="character" w:styleId="UnresolvedMention">
+    <w:name w:val="Unresolved Mention"/>
+    <w:basedOn w:val="DefaultParagraphFont"/>
+    <w:uiPriority w:val="99"/>
+    <w:semiHidden/>
+    <w:unhideWhenUsed/>
+    <w:rsid w:val="001A7D4D"/>
+    <w:rPr>
+      <w:color w:val="605E5C"/>
+      <w:shd w:val="clear" w:color="auto" w:fill="E1DFDD"/>
+    </w:rPr>
+  </w:style>
 </w:styles>
 </file>
 

</xml_diff>